<commit_message>
merging sbac internal snapshot versions to release integration branch
</commit_message>
<xml_diff>
--- a/docs/TestAuthoringBacklog.docx
+++ b/docs/TestAuthoringBacklog.docx
@@ -60,7 +60,7 @@
           <w:sz w:val="32"/>
           <w:szCs w:val="32"/>
         </w:rPr>
-        <w:t>17</w:t>
+        <w:t>29</w:t>
       </w:r>
       <w:r>
         <w:rPr>
@@ -95,16 +95,7 @@
           <w:sz w:val="32"/>
           <w:szCs w:val="32"/>
         </w:rPr>
-        <w:t>t guarante</w:t>
-      </w:r>
-      <w:bookmarkStart w:id="0" w:name="_GoBack"/>
-      <w:bookmarkEnd w:id="0"/>
-      <w:r>
-        <w:rPr>
-          <w:sz w:val="32"/>
-          <w:szCs w:val="32"/>
-        </w:rPr>
-        <w:t>e eventual completion</w:t>
+        <w:t>t guarantee eventual completion</w:t>
       </w:r>
       <w:r>
         <w:rPr>
@@ -232,15 +223,6 @@
         </w:rPr>
         <w:t>which have all appropriate permissions set up.</w:t>
       </w:r>
-    </w:p>
-    <w:p>
-      <w:pPr>
-        <w:pStyle w:val="ListParagraph"/>
-        <w:rPr>
-          <w:sz w:val="32"/>
-          <w:szCs w:val="32"/>
-        </w:rPr>
-      </w:pPr>
     </w:p>
     <w:tbl>
       <w:tblPr>
@@ -659,14 +641,7 @@
         <w:t>: Known Permission Issues</w:t>
       </w:r>
     </w:p>
-    <w:p>
-      <w:pPr>
-        <w:rPr>
-          <w:sz w:val="32"/>
-          <w:szCs w:val="32"/>
-        </w:rPr>
-      </w:pPr>
-    </w:p>
+    <w:p/>
     <w:p>
       <w:pPr>
         <w:pStyle w:val="ListParagraph"/>
@@ -732,7 +707,6 @@
     </w:p>
     <w:p>
       <w:pPr>
-        <w:pStyle w:val="ListParagraph"/>
         <w:rPr>
           <w:b/>
           <w:sz w:val="32"/>
@@ -744,6 +718,728 @@
       <w:pPr>
         <w:pStyle w:val="ListParagraph"/>
         <w:rPr>
+          <w:sz w:val="32"/>
+          <w:szCs w:val="32"/>
+        </w:rPr>
+      </w:pPr>
+    </w:p>
+    <w:tbl>
+      <w:tblPr>
+        <w:tblW w:w="9535" w:type="dxa"/>
+        <w:tblLook w:val="04A0" w:firstRow="1" w:lastRow="0" w:firstColumn="1" w:lastColumn="0" w:noHBand="0" w:noVBand="1"/>
+      </w:tblPr>
+      <w:tblGrid>
+        <w:gridCol w:w="1165"/>
+        <w:gridCol w:w="8370"/>
+      </w:tblGrid>
+      <w:tr>
+        <w:trPr>
+          <w:cantSplit/>
+          <w:trHeight w:val="300"/>
+        </w:trPr>
+        <w:tc>
+          <w:tcPr>
+            <w:tcW w:w="1165" w:type="dxa"/>
+            <w:tcBorders>
+              <w:top w:val="single" w:sz="4" w:space="0" w:color="auto"/>
+              <w:left w:val="single" w:sz="4" w:space="0" w:color="auto"/>
+              <w:bottom w:val="single" w:sz="4" w:space="0" w:color="auto"/>
+              <w:right w:val="single" w:sz="4" w:space="0" w:color="auto"/>
+            </w:tcBorders>
+            <w:shd w:val="clear" w:color="auto" w:fill="auto"/>
+            <w:hideMark/>
+          </w:tcPr>
+          <w:p>
+            <w:pPr>
+              <w:spacing w:after="0" w:line="240" w:lineRule="auto"/>
+              <w:jc w:val="center"/>
+              <w:rPr>
+                <w:rFonts w:eastAsia="Times New Roman" w:cs="Arial"/>
+                <w:b/>
+                <w:bCs/>
+                <w:color w:val="000000"/>
+                <w:sz w:val="28"/>
+                <w:szCs w:val="28"/>
+              </w:rPr>
+            </w:pPr>
+            <w:r>
+              <w:rPr>
+                <w:rFonts w:eastAsia="Times New Roman" w:cs="Arial"/>
+                <w:b/>
+                <w:bCs/>
+                <w:color w:val="000000"/>
+                <w:sz w:val="28"/>
+                <w:szCs w:val="28"/>
+              </w:rPr>
+              <w:lastRenderedPageBreak/>
+              <w:t>Key</w:t>
+            </w:r>
+          </w:p>
+        </w:tc>
+        <w:tc>
+          <w:tcPr>
+            <w:tcW w:w="8370" w:type="dxa"/>
+            <w:tcBorders>
+              <w:top w:val="single" w:sz="4" w:space="0" w:color="000000"/>
+              <w:left w:val="nil"/>
+              <w:bottom w:val="single" w:sz="4" w:space="0" w:color="000000"/>
+              <w:right w:val="single" w:sz="4" w:space="0" w:color="000000"/>
+            </w:tcBorders>
+            <w:shd w:val="clear" w:color="auto" w:fill="auto"/>
+            <w:hideMark/>
+          </w:tcPr>
+          <w:p>
+            <w:pPr>
+              <w:spacing w:after="0" w:line="240" w:lineRule="auto"/>
+              <w:jc w:val="center"/>
+              <w:rPr>
+                <w:rFonts w:eastAsia="Times New Roman" w:cs="Arial"/>
+                <w:b/>
+                <w:bCs/>
+                <w:color w:val="000000"/>
+                <w:sz w:val="28"/>
+                <w:szCs w:val="28"/>
+              </w:rPr>
+            </w:pPr>
+            <w:r>
+              <w:rPr>
+                <w:rFonts w:eastAsia="Times New Roman" w:cs="Arial"/>
+                <w:b/>
+                <w:bCs/>
+                <w:color w:val="000000"/>
+                <w:sz w:val="28"/>
+                <w:szCs w:val="28"/>
+              </w:rPr>
+              <w:t>Summary</w:t>
+            </w:r>
+          </w:p>
+        </w:tc>
+      </w:tr>
+      <w:tr>
+        <w:trPr>
+          <w:cantSplit/>
+          <w:trHeight w:val="300"/>
+        </w:trPr>
+        <w:tc>
+          <w:tcPr>
+            <w:tcW w:w="1165" w:type="dxa"/>
+            <w:tcBorders>
+              <w:top w:val="nil"/>
+              <w:left w:val="single" w:sz="4" w:space="0" w:color="auto"/>
+              <w:bottom w:val="single" w:sz="4" w:space="0" w:color="auto"/>
+              <w:right w:val="single" w:sz="4" w:space="0" w:color="auto"/>
+            </w:tcBorders>
+            <w:shd w:val="clear" w:color="auto" w:fill="auto"/>
+            <w:noWrap/>
+            <w:hideMark/>
+          </w:tcPr>
+          <w:p>
+            <w:pPr>
+              <w:spacing w:after="0" w:line="240" w:lineRule="auto"/>
+              <w:rPr>
+                <w:rFonts w:eastAsia="Times New Roman" w:cs="Times New Roman"/>
+                <w:color w:val="000000"/>
+                <w:sz w:val="28"/>
+                <w:szCs w:val="28"/>
+              </w:rPr>
+            </w:pPr>
+            <w:r>
+              <w:rPr>
+                <w:rFonts w:eastAsia="Times New Roman" w:cs="Times New Roman"/>
+                <w:color w:val="000000"/>
+                <w:sz w:val="28"/>
+                <w:szCs w:val="28"/>
+              </w:rPr>
+              <w:t>SB-249</w:t>
+            </w:r>
+          </w:p>
+        </w:tc>
+        <w:tc>
+          <w:tcPr>
+            <w:tcW w:w="8370" w:type="dxa"/>
+            <w:tcBorders>
+              <w:top w:val="nil"/>
+              <w:left w:val="nil"/>
+              <w:bottom w:val="single" w:sz="4" w:space="0" w:color="000000"/>
+              <w:right w:val="single" w:sz="4" w:space="0" w:color="000000"/>
+            </w:tcBorders>
+            <w:shd w:val="clear" w:color="auto" w:fill="auto"/>
+            <w:hideMark/>
+          </w:tcPr>
+          <w:p>
+            <w:pPr>
+              <w:spacing w:after="0" w:line="240" w:lineRule="auto"/>
+              <w:rPr>
+                <w:rFonts w:eastAsia="Times New Roman" w:cs="Arial"/>
+                <w:color w:val="000000"/>
+                <w:sz w:val="28"/>
+                <w:szCs w:val="28"/>
+              </w:rPr>
+            </w:pPr>
+            <w:r>
+              <w:rPr>
+                <w:rFonts w:eastAsia="Times New Roman" w:cs="Arial"/>
+                <w:color w:val="000000"/>
+                <w:sz w:val="28"/>
+                <w:szCs w:val="28"/>
+              </w:rPr>
+              <w:t>Not able to select enemy list items in Internet Explorer 11</w:t>
+            </w:r>
+          </w:p>
+        </w:tc>
+      </w:tr>
+      <w:tr>
+        <w:trPr>
+          <w:cantSplit/>
+          <w:trHeight w:val="300"/>
+        </w:trPr>
+        <w:tc>
+          <w:tcPr>
+            <w:tcW w:w="1165" w:type="dxa"/>
+            <w:tcBorders>
+              <w:top w:val="nil"/>
+              <w:left w:val="single" w:sz="4" w:space="0" w:color="auto"/>
+              <w:bottom w:val="single" w:sz="4" w:space="0" w:color="auto"/>
+              <w:right w:val="single" w:sz="4" w:space="0" w:color="auto"/>
+            </w:tcBorders>
+            <w:shd w:val="clear" w:color="auto" w:fill="auto"/>
+            <w:noWrap/>
+            <w:hideMark/>
+          </w:tcPr>
+          <w:p>
+            <w:pPr>
+              <w:spacing w:after="0" w:line="240" w:lineRule="auto"/>
+              <w:rPr>
+                <w:rFonts w:eastAsia="Times New Roman" w:cs="Times New Roman"/>
+                <w:color w:val="000000"/>
+                <w:sz w:val="28"/>
+                <w:szCs w:val="28"/>
+              </w:rPr>
+            </w:pPr>
+            <w:r>
+              <w:rPr>
+                <w:rFonts w:eastAsia="Times New Roman" w:cs="Times New Roman"/>
+                <w:color w:val="000000"/>
+                <w:sz w:val="28"/>
+                <w:szCs w:val="28"/>
+              </w:rPr>
+              <w:t>SB-35</w:t>
+            </w:r>
+          </w:p>
+        </w:tc>
+        <w:tc>
+          <w:tcPr>
+            <w:tcW w:w="8370" w:type="dxa"/>
+            <w:tcBorders>
+              <w:top w:val="nil"/>
+              <w:left w:val="nil"/>
+              <w:bottom w:val="single" w:sz="4" w:space="0" w:color="000000"/>
+              <w:right w:val="single" w:sz="4" w:space="0" w:color="000000"/>
+            </w:tcBorders>
+            <w:shd w:val="clear" w:color="auto" w:fill="auto"/>
+            <w:hideMark/>
+          </w:tcPr>
+          <w:p>
+            <w:pPr>
+              <w:spacing w:after="0" w:line="240" w:lineRule="auto"/>
+              <w:rPr>
+                <w:rFonts w:eastAsia="Times New Roman" w:cs="Arial"/>
+                <w:color w:val="000000"/>
+                <w:sz w:val="28"/>
+                <w:szCs w:val="28"/>
+              </w:rPr>
+            </w:pPr>
+            <w:r>
+              <w:rPr>
+                <w:rFonts w:eastAsia="Times New Roman" w:cs="Arial"/>
+                <w:color w:val="000000"/>
+                <w:sz w:val="28"/>
+                <w:szCs w:val="28"/>
+              </w:rPr>
+              <w:t>TA: Cannot upload psychometric info for a test that has not been published</w:t>
+            </w:r>
+          </w:p>
+        </w:tc>
+      </w:tr>
+      <w:tr>
+        <w:trPr>
+          <w:cantSplit/>
+          <w:trHeight w:val="300"/>
+        </w:trPr>
+        <w:tc>
+          <w:tcPr>
+            <w:tcW w:w="1165" w:type="dxa"/>
+            <w:tcBorders>
+              <w:top w:val="nil"/>
+              <w:left w:val="single" w:sz="4" w:space="0" w:color="auto"/>
+              <w:bottom w:val="single" w:sz="4" w:space="0" w:color="auto"/>
+              <w:right w:val="single" w:sz="4" w:space="0" w:color="auto"/>
+            </w:tcBorders>
+            <w:shd w:val="clear" w:color="auto" w:fill="auto"/>
+            <w:noWrap/>
+            <w:hideMark/>
+          </w:tcPr>
+          <w:p>
+            <w:pPr>
+              <w:spacing w:after="0" w:line="240" w:lineRule="auto"/>
+              <w:rPr>
+                <w:rFonts w:eastAsia="Times New Roman" w:cs="Times New Roman"/>
+                <w:color w:val="000000"/>
+                <w:sz w:val="28"/>
+                <w:szCs w:val="28"/>
+              </w:rPr>
+            </w:pPr>
+            <w:r>
+              <w:rPr>
+                <w:rFonts w:eastAsia="Times New Roman" w:cs="Times New Roman"/>
+                <w:color w:val="000000"/>
+                <w:sz w:val="28"/>
+                <w:szCs w:val="28"/>
+              </w:rPr>
+              <w:t>SB-94</w:t>
+            </w:r>
+          </w:p>
+        </w:tc>
+        <w:tc>
+          <w:tcPr>
+            <w:tcW w:w="8370" w:type="dxa"/>
+            <w:tcBorders>
+              <w:top w:val="nil"/>
+              <w:left w:val="nil"/>
+              <w:bottom w:val="single" w:sz="4" w:space="0" w:color="000000"/>
+              <w:right w:val="single" w:sz="4" w:space="0" w:color="000000"/>
+            </w:tcBorders>
+            <w:shd w:val="clear" w:color="auto" w:fill="auto"/>
+            <w:hideMark/>
+          </w:tcPr>
+          <w:p>
+            <w:pPr>
+              <w:spacing w:after="0" w:line="240" w:lineRule="auto"/>
+              <w:rPr>
+                <w:rFonts w:eastAsia="Times New Roman" w:cs="Arial"/>
+                <w:color w:val="000000"/>
+                <w:sz w:val="28"/>
+                <w:szCs w:val="28"/>
+              </w:rPr>
+            </w:pPr>
+            <w:r>
+              <w:rPr>
+                <w:rFonts w:eastAsia="Times New Roman" w:cs="Arial"/>
+                <w:color w:val="000000"/>
+                <w:sz w:val="28"/>
+                <w:szCs w:val="28"/>
+              </w:rPr>
+              <w:t>Sorting of the columns is not consistent</w:t>
+            </w:r>
+          </w:p>
+        </w:tc>
+      </w:tr>
+      <w:tr>
+        <w:trPr>
+          <w:cantSplit/>
+          <w:trHeight w:val="300"/>
+        </w:trPr>
+        <w:tc>
+          <w:tcPr>
+            <w:tcW w:w="1165" w:type="dxa"/>
+            <w:tcBorders>
+              <w:top w:val="nil"/>
+              <w:left w:val="single" w:sz="4" w:space="0" w:color="auto"/>
+              <w:bottom w:val="single" w:sz="4" w:space="0" w:color="auto"/>
+              <w:right w:val="single" w:sz="4" w:space="0" w:color="auto"/>
+            </w:tcBorders>
+            <w:shd w:val="clear" w:color="auto" w:fill="auto"/>
+            <w:noWrap/>
+            <w:hideMark/>
+          </w:tcPr>
+          <w:p>
+            <w:pPr>
+              <w:spacing w:after="0" w:line="240" w:lineRule="auto"/>
+              <w:rPr>
+                <w:rFonts w:eastAsia="Times New Roman" w:cs="Times New Roman"/>
+                <w:color w:val="000000"/>
+                <w:sz w:val="28"/>
+                <w:szCs w:val="28"/>
+              </w:rPr>
+            </w:pPr>
+            <w:bookmarkStart w:id="0" w:name="_GoBack"/>
+            <w:bookmarkEnd w:id="0"/>
+            <w:r>
+              <w:rPr>
+                <w:rFonts w:eastAsia="Times New Roman" w:cs="Times New Roman"/>
+                <w:color w:val="000000"/>
+                <w:sz w:val="28"/>
+                <w:szCs w:val="28"/>
+              </w:rPr>
+              <w:t>SB-882</w:t>
+            </w:r>
+          </w:p>
+        </w:tc>
+        <w:tc>
+          <w:tcPr>
+            <w:tcW w:w="8370" w:type="dxa"/>
+            <w:tcBorders>
+              <w:top w:val="nil"/>
+              <w:left w:val="nil"/>
+              <w:bottom w:val="single" w:sz="4" w:space="0" w:color="000000"/>
+              <w:right w:val="single" w:sz="4" w:space="0" w:color="000000"/>
+            </w:tcBorders>
+            <w:shd w:val="clear" w:color="auto" w:fill="auto"/>
+            <w:hideMark/>
+          </w:tcPr>
+          <w:p>
+            <w:pPr>
+              <w:spacing w:after="0" w:line="240" w:lineRule="auto"/>
+              <w:rPr>
+                <w:rFonts w:eastAsia="Times New Roman" w:cs="Arial"/>
+                <w:color w:val="000000"/>
+                <w:sz w:val="28"/>
+                <w:szCs w:val="28"/>
+              </w:rPr>
+            </w:pPr>
+            <w:r>
+              <w:rPr>
+                <w:rFonts w:eastAsia="Times New Roman" w:cs="Arial"/>
+                <w:color w:val="000000"/>
+                <w:sz w:val="28"/>
+                <w:szCs w:val="28"/>
+              </w:rPr>
+              <w:t>TA: Textboxes with typing tips have inconsistent functionality</w:t>
+            </w:r>
+          </w:p>
+        </w:tc>
+      </w:tr>
+      <w:tr>
+        <w:trPr>
+          <w:cantSplit/>
+          <w:trHeight w:val="570"/>
+        </w:trPr>
+        <w:tc>
+          <w:tcPr>
+            <w:tcW w:w="1165" w:type="dxa"/>
+            <w:tcBorders>
+              <w:top w:val="nil"/>
+              <w:left w:val="single" w:sz="4" w:space="0" w:color="auto"/>
+              <w:bottom w:val="single" w:sz="4" w:space="0" w:color="auto"/>
+              <w:right w:val="single" w:sz="4" w:space="0" w:color="auto"/>
+            </w:tcBorders>
+            <w:shd w:val="clear" w:color="auto" w:fill="auto"/>
+            <w:noWrap/>
+            <w:hideMark/>
+          </w:tcPr>
+          <w:p>
+            <w:pPr>
+              <w:spacing w:after="0" w:line="240" w:lineRule="auto"/>
+              <w:rPr>
+                <w:rFonts w:eastAsia="Times New Roman" w:cs="Times New Roman"/>
+                <w:color w:val="000000"/>
+                <w:sz w:val="28"/>
+                <w:szCs w:val="28"/>
+              </w:rPr>
+            </w:pPr>
+            <w:r>
+              <w:rPr>
+                <w:rFonts w:eastAsia="Times New Roman" w:cs="Times New Roman"/>
+                <w:color w:val="000000"/>
+                <w:sz w:val="28"/>
+                <w:szCs w:val="28"/>
+              </w:rPr>
+              <w:t>SB-914</w:t>
+            </w:r>
+          </w:p>
+        </w:tc>
+        <w:tc>
+          <w:tcPr>
+            <w:tcW w:w="8370" w:type="dxa"/>
+            <w:tcBorders>
+              <w:top w:val="nil"/>
+              <w:left w:val="nil"/>
+              <w:bottom w:val="single" w:sz="4" w:space="0" w:color="000000"/>
+              <w:right w:val="single" w:sz="4" w:space="0" w:color="000000"/>
+            </w:tcBorders>
+            <w:shd w:val="clear" w:color="auto" w:fill="auto"/>
+            <w:hideMark/>
+          </w:tcPr>
+          <w:p>
+            <w:pPr>
+              <w:spacing w:after="0" w:line="240" w:lineRule="auto"/>
+              <w:rPr>
+                <w:rFonts w:eastAsia="Times New Roman" w:cs="Arial"/>
+                <w:color w:val="000000"/>
+                <w:sz w:val="28"/>
+                <w:szCs w:val="28"/>
+              </w:rPr>
+            </w:pPr>
+            <w:r>
+              <w:rPr>
+                <w:rFonts w:eastAsia="Times New Roman" w:cs="Arial"/>
+                <w:color w:val="000000"/>
+                <w:sz w:val="28"/>
+                <w:szCs w:val="28"/>
+              </w:rPr>
+              <w:t>TA: Computation Rules (Settings): The reorder option does not work when more than one parameters are added to a new computation rule</w:t>
+            </w:r>
+          </w:p>
+        </w:tc>
+      </w:tr>
+      <w:tr>
+        <w:trPr>
+          <w:cantSplit/>
+          <w:trHeight w:val="570"/>
+        </w:trPr>
+        <w:tc>
+          <w:tcPr>
+            <w:tcW w:w="1165" w:type="dxa"/>
+            <w:tcBorders>
+              <w:top w:val="nil"/>
+              <w:left w:val="single" w:sz="4" w:space="0" w:color="auto"/>
+              <w:bottom w:val="single" w:sz="4" w:space="0" w:color="auto"/>
+              <w:right w:val="single" w:sz="4" w:space="0" w:color="auto"/>
+            </w:tcBorders>
+            <w:shd w:val="clear" w:color="auto" w:fill="auto"/>
+            <w:noWrap/>
+            <w:hideMark/>
+          </w:tcPr>
+          <w:p>
+            <w:pPr>
+              <w:spacing w:after="0" w:line="240" w:lineRule="auto"/>
+              <w:rPr>
+                <w:rFonts w:eastAsia="Times New Roman" w:cs="Times New Roman"/>
+                <w:color w:val="000000"/>
+                <w:sz w:val="28"/>
+                <w:szCs w:val="28"/>
+              </w:rPr>
+            </w:pPr>
+            <w:r>
+              <w:rPr>
+                <w:rFonts w:eastAsia="Times New Roman" w:cs="Times New Roman"/>
+                <w:color w:val="000000"/>
+                <w:sz w:val="28"/>
+                <w:szCs w:val="28"/>
+              </w:rPr>
+              <w:t>SB-</w:t>
+            </w:r>
+            <w:r>
+              <w:rPr>
+                <w:rFonts w:eastAsia="Times New Roman" w:cs="Times New Roman"/>
+                <w:color w:val="000000"/>
+                <w:sz w:val="28"/>
+                <w:szCs w:val="28"/>
+              </w:rPr>
+              <w:t>1466</w:t>
+            </w:r>
+          </w:p>
+        </w:tc>
+        <w:tc>
+          <w:tcPr>
+            <w:tcW w:w="8370" w:type="dxa"/>
+            <w:tcBorders>
+              <w:top w:val="nil"/>
+              <w:left w:val="nil"/>
+              <w:bottom w:val="single" w:sz="4" w:space="0" w:color="000000"/>
+              <w:right w:val="single" w:sz="4" w:space="0" w:color="000000"/>
+            </w:tcBorders>
+            <w:shd w:val="clear" w:color="auto" w:fill="auto"/>
+            <w:hideMark/>
+          </w:tcPr>
+          <w:p>
+            <w:pPr>
+              <w:spacing w:after="0" w:line="240" w:lineRule="auto"/>
+              <w:rPr>
+                <w:rFonts w:eastAsia="Times New Roman" w:cs="Arial"/>
+                <w:color w:val="000000"/>
+                <w:sz w:val="28"/>
+                <w:szCs w:val="28"/>
+              </w:rPr>
+            </w:pPr>
+            <w:r>
+              <w:rPr>
+                <w:rFonts w:eastAsia="Times New Roman" w:cs="Arial"/>
+                <w:color w:val="000000"/>
+                <w:sz w:val="28"/>
+                <w:szCs w:val="28"/>
+              </w:rPr>
+              <w:t xml:space="preserve">TA: XML: Segment Unique ID should be different in different versions of the test for </w:t>
+            </w:r>
+            <w:proofErr w:type="spellStart"/>
+            <w:r>
+              <w:rPr>
+                <w:rFonts w:eastAsia="Times New Roman" w:cs="Arial"/>
+                <w:color w:val="000000"/>
+                <w:sz w:val="28"/>
+                <w:szCs w:val="28"/>
+              </w:rPr>
+              <w:t>multisegment</w:t>
+            </w:r>
+            <w:proofErr w:type="spellEnd"/>
+            <w:r>
+              <w:rPr>
+                <w:rFonts w:eastAsia="Times New Roman" w:cs="Arial"/>
+                <w:color w:val="000000"/>
+                <w:sz w:val="28"/>
+                <w:szCs w:val="28"/>
+              </w:rPr>
+              <w:t xml:space="preserve"> tests</w:t>
+            </w:r>
+          </w:p>
+        </w:tc>
+      </w:tr>
+    </w:tbl>
+    <w:p>
+      <w:pPr>
+        <w:pStyle w:val="Caption"/>
+        <w:rPr>
+          <w:sz w:val="28"/>
+          <w:szCs w:val="28"/>
+        </w:rPr>
+      </w:pPr>
+      <w:r>
+        <w:rPr>
+          <w:sz w:val="28"/>
+          <w:szCs w:val="28"/>
+        </w:rPr>
+        <w:t>Table 2: Known Functionality Issues</w:t>
+      </w:r>
+    </w:p>
+    <w:p/>
+    <w:p>
+      <w:pPr>
+        <w:pStyle w:val="ListParagraph"/>
+        <w:numPr>
+          <w:ilvl w:val="0"/>
+          <w:numId w:val="1"/>
+        </w:numPr>
+        <w:rPr>
+          <w:b/>
+          <w:sz w:val="32"/>
+          <w:szCs w:val="32"/>
+        </w:rPr>
+      </w:pPr>
+      <w:r>
+        <w:rPr>
+          <w:b/>
+          <w:sz w:val="32"/>
+          <w:szCs w:val="32"/>
+        </w:rPr>
+        <w:t>Cosmetic</w:t>
+      </w:r>
+      <w:r>
+        <w:rPr>
+          <w:sz w:val="32"/>
+          <w:szCs w:val="32"/>
+        </w:rPr>
+        <w:t xml:space="preserve">: </w:t>
+      </w:r>
+      <w:r>
+        <w:rPr>
+          <w:sz w:val="32"/>
+          <w:szCs w:val="32"/>
+        </w:rPr>
+        <w:t xml:space="preserve">These </w:t>
+      </w:r>
+      <w:r>
+        <w:rPr>
+          <w:sz w:val="32"/>
+          <w:szCs w:val="32"/>
+        </w:rPr>
+        <w:t>represent minor</w:t>
+      </w:r>
+      <w:r>
+        <w:rPr>
+          <w:sz w:val="32"/>
+          <w:szCs w:val="32"/>
+        </w:rPr>
+        <w:t xml:space="preserve"> user interface</w:t>
+      </w:r>
+      <w:r>
+        <w:rPr>
+          <w:sz w:val="32"/>
+          <w:szCs w:val="32"/>
+        </w:rPr>
+        <w:t xml:space="preserve"> issues </w:t>
+      </w:r>
+      <w:r>
+        <w:rPr>
+          <w:sz w:val="32"/>
+          <w:szCs w:val="32"/>
+        </w:rPr>
+        <w:t xml:space="preserve">in Test Authoring which do not </w:t>
+      </w:r>
+      <w:r>
+        <w:rPr>
+          <w:sz w:val="32"/>
+          <w:szCs w:val="32"/>
+        </w:rPr>
+        <w:t>affect the functionality of the application</w:t>
+      </w:r>
+      <w:r>
+        <w:rPr>
+          <w:sz w:val="32"/>
+          <w:szCs w:val="32"/>
+        </w:rPr>
+        <w:t>.</w:t>
+      </w:r>
+      <w:r>
+        <w:rPr>
+          <w:sz w:val="32"/>
+          <w:szCs w:val="32"/>
+        </w:rPr>
+        <w:t xml:space="preserve"> </w:t>
+      </w:r>
+      <w:r>
+        <w:rPr>
+          <w:sz w:val="32"/>
+          <w:szCs w:val="32"/>
+        </w:rPr>
+        <w:t xml:space="preserve">Examples include improving the appearance of </w:t>
+      </w:r>
+      <w:r>
+        <w:rPr>
+          <w:sz w:val="32"/>
+          <w:szCs w:val="32"/>
+        </w:rPr>
+        <w:t xml:space="preserve">error messages, </w:t>
+      </w:r>
+      <w:r>
+        <w:rPr>
+          <w:sz w:val="32"/>
+          <w:szCs w:val="32"/>
+        </w:rPr>
+        <w:t>Browser icon configuration</w:t>
+      </w:r>
+      <w:r>
+        <w:rPr>
+          <w:sz w:val="32"/>
+          <w:szCs w:val="32"/>
+        </w:rPr>
+        <w:t xml:space="preserve">, </w:t>
+      </w:r>
+      <w:r>
+        <w:rPr>
+          <w:sz w:val="32"/>
+          <w:szCs w:val="32"/>
+        </w:rPr>
+        <w:t>Dimming of certain text under certain conditions, etc</w:t>
+      </w:r>
+      <w:r>
+        <w:rPr>
+          <w:sz w:val="32"/>
+          <w:szCs w:val="32"/>
+        </w:rPr>
+        <w:t>.</w:t>
+      </w:r>
+      <w:r>
+        <w:rPr>
+          <w:sz w:val="32"/>
+          <w:szCs w:val="32"/>
+        </w:rPr>
+        <w:t xml:space="preserve"> Often these issues are inconsequential and/or have a reasonable workaround.</w:t>
+      </w:r>
+    </w:p>
+    <w:p>
+      <w:pPr>
+        <w:rPr>
+          <w:b/>
           <w:sz w:val="32"/>
           <w:szCs w:val="32"/>
         </w:rPr>
@@ -796,7 +1492,6 @@
                 <w:sz w:val="28"/>
                 <w:szCs w:val="28"/>
               </w:rPr>
-              <w:lastRenderedPageBreak/>
               <w:t>Key</w:t>
             </w:r>
           </w:p>
@@ -836,6 +1531,78 @@
                 <w:szCs w:val="28"/>
               </w:rPr>
               <w:t>Summary</w:t>
+            </w:r>
+          </w:p>
+        </w:tc>
+      </w:tr>
+      <w:tr>
+        <w:trPr>
+          <w:trHeight w:val="570"/>
+        </w:trPr>
+        <w:tc>
+          <w:tcPr>
+            <w:tcW w:w="1165" w:type="dxa"/>
+            <w:tcBorders>
+              <w:top w:val="nil"/>
+              <w:left w:val="single" w:sz="4" w:space="0" w:color="auto"/>
+              <w:bottom w:val="single" w:sz="4" w:space="0" w:color="auto"/>
+              <w:right w:val="single" w:sz="4" w:space="0" w:color="auto"/>
+            </w:tcBorders>
+            <w:shd w:val="clear" w:color="auto" w:fill="auto"/>
+            <w:noWrap/>
+            <w:hideMark/>
+          </w:tcPr>
+          <w:p>
+            <w:pPr>
+              <w:spacing w:after="0" w:line="240" w:lineRule="auto"/>
+              <w:rPr>
+                <w:rFonts w:eastAsia="Times New Roman" w:cs="Times New Roman"/>
+                <w:color w:val="000000"/>
+                <w:sz w:val="28"/>
+                <w:szCs w:val="28"/>
+              </w:rPr>
+            </w:pPr>
+            <w:r>
+              <w:rPr>
+                <w:rFonts w:eastAsia="Times New Roman" w:cs="Times New Roman"/>
+                <w:color w:val="000000"/>
+                <w:sz w:val="28"/>
+                <w:szCs w:val="28"/>
+              </w:rPr>
+              <w:t>SB-12</w:t>
+            </w:r>
+          </w:p>
+        </w:tc>
+        <w:tc>
+          <w:tcPr>
+            <w:tcW w:w="8370" w:type="dxa"/>
+            <w:tcBorders>
+              <w:top w:val="nil"/>
+              <w:left w:val="nil"/>
+              <w:bottom w:val="single" w:sz="4" w:space="0" w:color="000000"/>
+              <w:right w:val="single" w:sz="4" w:space="0" w:color="000000"/>
+            </w:tcBorders>
+            <w:shd w:val="clear" w:color="auto" w:fill="auto"/>
+            <w:hideMark/>
+          </w:tcPr>
+          <w:p>
+            <w:pPr>
+              <w:spacing w:after="0" w:line="240" w:lineRule="auto"/>
+              <w:rPr>
+                <w:rFonts w:eastAsia="Times New Roman" w:cs="Arial"/>
+                <w:color w:val="000000"/>
+                <w:sz w:val="28"/>
+                <w:szCs w:val="28"/>
+              </w:rPr>
+            </w:pPr>
+            <w:r>
+              <w:rPr>
+                <w:rFonts w:eastAsia="Times New Roman" w:cs="Arial"/>
+                <w:color w:val="000000"/>
+                <w:sz w:val="28"/>
+                <w:szCs w:val="28"/>
+              </w:rPr>
+              <w:t>Settings: Algorithm Type dropdown on ISA search screen should have selection "Any" instead of an empty string</w:t>
             </w:r>
           </w:p>
         </w:tc>
@@ -874,7 +1641,7 @@
                 <w:sz w:val="28"/>
                 <w:szCs w:val="28"/>
               </w:rPr>
-              <w:t>SB-249</w:t>
+              <w:t>SB-14</w:t>
             </w:r>
           </w:p>
         </w:tc>
@@ -907,7 +1674,79 @@
                 <w:sz w:val="28"/>
                 <w:szCs w:val="28"/>
               </w:rPr>
-              <w:t>Not able to select enemy list items in Internet Explorer 11</w:t>
+              <w:t>Settings: ISA: Inconsistent add and reorder labels</w:t>
+            </w:r>
+          </w:p>
+        </w:tc>
+      </w:tr>
+      <w:tr>
+        <w:trPr>
+          <w:trHeight w:val="570"/>
+        </w:trPr>
+        <w:tc>
+          <w:tcPr>
+            <w:tcW w:w="1165" w:type="dxa"/>
+            <w:tcBorders>
+              <w:top w:val="nil"/>
+              <w:left w:val="single" w:sz="4" w:space="0" w:color="auto"/>
+              <w:bottom w:val="single" w:sz="4" w:space="0" w:color="auto"/>
+              <w:right w:val="single" w:sz="4" w:space="0" w:color="auto"/>
+            </w:tcBorders>
+            <w:shd w:val="clear" w:color="auto" w:fill="auto"/>
+            <w:noWrap/>
+            <w:hideMark/>
+          </w:tcPr>
+          <w:p>
+            <w:pPr>
+              <w:spacing w:after="0" w:line="240" w:lineRule="auto"/>
+              <w:rPr>
+                <w:rFonts w:eastAsia="Times New Roman" w:cs="Times New Roman"/>
+                <w:color w:val="000000"/>
+                <w:sz w:val="28"/>
+                <w:szCs w:val="28"/>
+              </w:rPr>
+            </w:pPr>
+            <w:r>
+              <w:rPr>
+                <w:rFonts w:eastAsia="Times New Roman" w:cs="Times New Roman"/>
+                <w:color w:val="000000"/>
+                <w:sz w:val="28"/>
+                <w:szCs w:val="28"/>
+              </w:rPr>
+              <w:t>SB-16</w:t>
+            </w:r>
+          </w:p>
+        </w:tc>
+        <w:tc>
+          <w:tcPr>
+            <w:tcW w:w="8370" w:type="dxa"/>
+            <w:tcBorders>
+              <w:top w:val="nil"/>
+              <w:left w:val="nil"/>
+              <w:bottom w:val="single" w:sz="4" w:space="0" w:color="000000"/>
+              <w:right w:val="single" w:sz="4" w:space="0" w:color="000000"/>
+            </w:tcBorders>
+            <w:shd w:val="clear" w:color="auto" w:fill="auto"/>
+            <w:hideMark/>
+          </w:tcPr>
+          <w:p>
+            <w:pPr>
+              <w:spacing w:after="0" w:line="240" w:lineRule="auto"/>
+              <w:rPr>
+                <w:rFonts w:eastAsia="Times New Roman" w:cs="Arial"/>
+                <w:color w:val="000000"/>
+                <w:sz w:val="28"/>
+                <w:szCs w:val="28"/>
+              </w:rPr>
+            </w:pPr>
+            <w:r>
+              <w:rPr>
+                <w:rFonts w:eastAsia="Times New Roman" w:cs="Arial"/>
+                <w:color w:val="000000"/>
+                <w:sz w:val="28"/>
+                <w:szCs w:val="28"/>
+              </w:rPr>
+              <w:t>TA: After selecting a Settings option, that option's text becomes invisible</w:t>
             </w:r>
           </w:p>
         </w:tc>
@@ -946,7 +1785,7 @@
                 <w:sz w:val="28"/>
                 <w:szCs w:val="28"/>
               </w:rPr>
-              <w:t>SB-35</w:t>
+              <w:t>SB-21</w:t>
             </w:r>
           </w:p>
         </w:tc>
@@ -979,7 +1818,7 @@
                 <w:sz w:val="28"/>
                 <w:szCs w:val="28"/>
               </w:rPr>
-              <w:t>TA: Cannot upload psychometric info for a test that has not been published</w:t>
+              <w:t>Blueprints: Hints window does not retain its size</w:t>
             </w:r>
           </w:p>
         </w:tc>
@@ -1018,7 +1857,7 @@
                 <w:sz w:val="28"/>
                 <w:szCs w:val="28"/>
               </w:rPr>
-              <w:t>SB-94</w:t>
+              <w:t>SB-25</w:t>
             </w:r>
           </w:p>
         </w:tc>
@@ -1051,7 +1890,7 @@
                 <w:sz w:val="28"/>
                 <w:szCs w:val="28"/>
               </w:rPr>
-              <w:t>Sorting of the columns is not consistent</w:t>
+              <w:t>Blueprints: While editing, all search options should be grayed out</w:t>
             </w:r>
           </w:p>
         </w:tc>
@@ -1090,7 +1929,7 @@
                 <w:sz w:val="28"/>
                 <w:szCs w:val="28"/>
               </w:rPr>
-              <w:t>SB-882</w:t>
+              <w:t>SB-29</w:t>
             </w:r>
           </w:p>
         </w:tc>
@@ -1123,7 +1962,151 @@
                 <w:sz w:val="28"/>
                 <w:szCs w:val="28"/>
               </w:rPr>
-              <w:t>TA: Textboxes with typing tips have inconsistent functionality</w:t>
+              <w:t>Item groups in Item pools do not show all error messages</w:t>
+            </w:r>
+          </w:p>
+        </w:tc>
+      </w:tr>
+      <w:tr>
+        <w:trPr>
+          <w:trHeight w:val="300"/>
+        </w:trPr>
+        <w:tc>
+          <w:tcPr>
+            <w:tcW w:w="1165" w:type="dxa"/>
+            <w:tcBorders>
+              <w:top w:val="nil"/>
+              <w:left w:val="single" w:sz="4" w:space="0" w:color="auto"/>
+              <w:bottom w:val="single" w:sz="4" w:space="0" w:color="auto"/>
+              <w:right w:val="single" w:sz="4" w:space="0" w:color="auto"/>
+            </w:tcBorders>
+            <w:shd w:val="clear" w:color="auto" w:fill="auto"/>
+            <w:noWrap/>
+            <w:hideMark/>
+          </w:tcPr>
+          <w:p>
+            <w:pPr>
+              <w:spacing w:after="0" w:line="240" w:lineRule="auto"/>
+              <w:rPr>
+                <w:rFonts w:eastAsia="Times New Roman" w:cs="Times New Roman"/>
+                <w:color w:val="000000"/>
+                <w:sz w:val="28"/>
+                <w:szCs w:val="28"/>
+              </w:rPr>
+            </w:pPr>
+            <w:r>
+              <w:rPr>
+                <w:rFonts w:eastAsia="Times New Roman" w:cs="Times New Roman"/>
+                <w:color w:val="000000"/>
+                <w:sz w:val="28"/>
+                <w:szCs w:val="28"/>
+              </w:rPr>
+              <w:t>SB-55</w:t>
+            </w:r>
+          </w:p>
+        </w:tc>
+        <w:tc>
+          <w:tcPr>
+            <w:tcW w:w="8370" w:type="dxa"/>
+            <w:tcBorders>
+              <w:top w:val="nil"/>
+              <w:left w:val="nil"/>
+              <w:bottom w:val="single" w:sz="4" w:space="0" w:color="000000"/>
+              <w:right w:val="single" w:sz="4" w:space="0" w:color="000000"/>
+            </w:tcBorders>
+            <w:shd w:val="clear" w:color="auto" w:fill="auto"/>
+            <w:hideMark/>
+          </w:tcPr>
+          <w:p>
+            <w:pPr>
+              <w:spacing w:after="0" w:line="240" w:lineRule="auto"/>
+              <w:rPr>
+                <w:rFonts w:eastAsia="Times New Roman" w:cs="Arial"/>
+                <w:color w:val="000000"/>
+                <w:sz w:val="28"/>
+                <w:szCs w:val="28"/>
+              </w:rPr>
+            </w:pPr>
+            <w:r>
+              <w:rPr>
+                <w:rFonts w:eastAsia="Times New Roman" w:cs="Arial"/>
+                <w:color w:val="000000"/>
+                <w:sz w:val="28"/>
+                <w:szCs w:val="28"/>
+              </w:rPr>
+              <w:t>TA application shows a Apache Tomcat logo on the browser tab</w:t>
+            </w:r>
+          </w:p>
+        </w:tc>
+      </w:tr>
+      <w:tr>
+        <w:trPr>
+          <w:trHeight w:val="300"/>
+        </w:trPr>
+        <w:tc>
+          <w:tcPr>
+            <w:tcW w:w="1165" w:type="dxa"/>
+            <w:tcBorders>
+              <w:top w:val="nil"/>
+              <w:left w:val="single" w:sz="4" w:space="0" w:color="auto"/>
+              <w:bottom w:val="single" w:sz="4" w:space="0" w:color="auto"/>
+              <w:right w:val="single" w:sz="4" w:space="0" w:color="auto"/>
+            </w:tcBorders>
+            <w:shd w:val="clear" w:color="auto" w:fill="auto"/>
+            <w:noWrap/>
+            <w:hideMark/>
+          </w:tcPr>
+          <w:p>
+            <w:pPr>
+              <w:spacing w:after="0" w:line="240" w:lineRule="auto"/>
+              <w:rPr>
+                <w:rFonts w:eastAsia="Times New Roman" w:cs="Times New Roman"/>
+                <w:color w:val="000000"/>
+                <w:sz w:val="28"/>
+                <w:szCs w:val="28"/>
+              </w:rPr>
+            </w:pPr>
+            <w:r>
+              <w:rPr>
+                <w:rFonts w:eastAsia="Times New Roman" w:cs="Times New Roman"/>
+                <w:color w:val="000000"/>
+                <w:sz w:val="28"/>
+                <w:szCs w:val="28"/>
+              </w:rPr>
+              <w:t>SB-162</w:t>
+            </w:r>
+          </w:p>
+        </w:tc>
+        <w:tc>
+          <w:tcPr>
+            <w:tcW w:w="8370" w:type="dxa"/>
+            <w:tcBorders>
+              <w:top w:val="nil"/>
+              <w:left w:val="nil"/>
+              <w:bottom w:val="single" w:sz="4" w:space="0" w:color="000000"/>
+              <w:right w:val="single" w:sz="4" w:space="0" w:color="000000"/>
+            </w:tcBorders>
+            <w:shd w:val="clear" w:color="auto" w:fill="auto"/>
+            <w:hideMark/>
+          </w:tcPr>
+          <w:p>
+            <w:pPr>
+              <w:spacing w:after="0" w:line="240" w:lineRule="auto"/>
+              <w:rPr>
+                <w:rFonts w:eastAsia="Times New Roman" w:cs="Arial"/>
+                <w:color w:val="000000"/>
+                <w:sz w:val="28"/>
+                <w:szCs w:val="28"/>
+              </w:rPr>
+            </w:pPr>
+            <w:r>
+              <w:rPr>
+                <w:rFonts w:eastAsia="Times New Roman" w:cs="Arial"/>
+                <w:color w:val="000000"/>
+                <w:sz w:val="28"/>
+                <w:szCs w:val="28"/>
+              </w:rPr>
+              <w:t>TA: Scoring page does not have valid error messages</w:t>
             </w:r>
           </w:p>
         </w:tc>
@@ -1162,7 +2145,7 @@
                 <w:sz w:val="28"/>
                 <w:szCs w:val="28"/>
               </w:rPr>
-              <w:t>SB-914</w:t>
+              <w:t>SB-274</w:t>
             </w:r>
           </w:p>
         </w:tc>
@@ -1195,188 +2178,11 @@
                 <w:sz w:val="28"/>
                 <w:szCs w:val="28"/>
               </w:rPr>
-              <w:t>TA: Computation Rules (Settings): The reorder option does not work when more than one parameters are added to a new computation rule</w:t>
+              <w:t>Test Authoring: Slide to view test-creation option has text alignment issue</w:t>
             </w:r>
           </w:p>
         </w:tc>
       </w:tr>
-    </w:tbl>
-    <w:p>
-      <w:pPr>
-        <w:pStyle w:val="Caption"/>
-        <w:rPr>
-          <w:sz w:val="28"/>
-          <w:szCs w:val="28"/>
-        </w:rPr>
-      </w:pPr>
-      <w:r>
-        <w:rPr>
-          <w:sz w:val="28"/>
-          <w:szCs w:val="28"/>
-        </w:rPr>
-        <w:t>Table 2: Known Functionality Issues</w:t>
-      </w:r>
-    </w:p>
-    <w:p>
-      <w:pPr>
-        <w:rPr>
-          <w:sz w:val="32"/>
-          <w:szCs w:val="32"/>
-        </w:rPr>
-      </w:pPr>
-    </w:p>
-    <w:p>
-      <w:pPr>
-        <w:pStyle w:val="ListParagraph"/>
-        <w:numPr>
-          <w:ilvl w:val="0"/>
-          <w:numId w:val="1"/>
-        </w:numPr>
-        <w:rPr>
-          <w:b/>
-          <w:sz w:val="32"/>
-          <w:szCs w:val="32"/>
-        </w:rPr>
-      </w:pPr>
-      <w:r>
-        <w:rPr>
-          <w:b/>
-          <w:sz w:val="32"/>
-          <w:szCs w:val="32"/>
-        </w:rPr>
-        <w:t>Cosmetic</w:t>
-      </w:r>
-      <w:r>
-        <w:rPr>
-          <w:sz w:val="32"/>
-          <w:szCs w:val="32"/>
-        </w:rPr>
-        <w:t xml:space="preserve">: </w:t>
-      </w:r>
-      <w:r>
-        <w:rPr>
-          <w:sz w:val="32"/>
-          <w:szCs w:val="32"/>
-        </w:rPr>
-        <w:t xml:space="preserve">These </w:t>
-      </w:r>
-      <w:r>
-        <w:rPr>
-          <w:sz w:val="32"/>
-          <w:szCs w:val="32"/>
-        </w:rPr>
-        <w:t>represent minor</w:t>
-      </w:r>
-      <w:r>
-        <w:rPr>
-          <w:sz w:val="32"/>
-          <w:szCs w:val="32"/>
-        </w:rPr>
-        <w:t xml:space="preserve"> user interface</w:t>
-      </w:r>
-      <w:r>
-        <w:rPr>
-          <w:sz w:val="32"/>
-          <w:szCs w:val="32"/>
-        </w:rPr>
-        <w:t xml:space="preserve"> issues </w:t>
-      </w:r>
-      <w:r>
-        <w:rPr>
-          <w:sz w:val="32"/>
-          <w:szCs w:val="32"/>
-        </w:rPr>
-        <w:t xml:space="preserve">in Test Authoring which do not </w:t>
-      </w:r>
-      <w:r>
-        <w:rPr>
-          <w:sz w:val="32"/>
-          <w:szCs w:val="32"/>
-        </w:rPr>
-        <w:t>affect the functionality of the application</w:t>
-      </w:r>
-      <w:r>
-        <w:rPr>
-          <w:sz w:val="32"/>
-          <w:szCs w:val="32"/>
-        </w:rPr>
-        <w:t>.</w:t>
-      </w:r>
-      <w:r>
-        <w:rPr>
-          <w:sz w:val="32"/>
-          <w:szCs w:val="32"/>
-        </w:rPr>
-        <w:t xml:space="preserve"> </w:t>
-      </w:r>
-      <w:r>
-        <w:rPr>
-          <w:sz w:val="32"/>
-          <w:szCs w:val="32"/>
-        </w:rPr>
-        <w:t xml:space="preserve">Examples include improving the appearance of </w:t>
-      </w:r>
-      <w:r>
-        <w:rPr>
-          <w:sz w:val="32"/>
-          <w:szCs w:val="32"/>
-        </w:rPr>
-        <w:t xml:space="preserve">error messages, </w:t>
-      </w:r>
-      <w:r>
-        <w:rPr>
-          <w:sz w:val="32"/>
-          <w:szCs w:val="32"/>
-        </w:rPr>
-        <w:t>Browser icon configuration</w:t>
-      </w:r>
-      <w:r>
-        <w:rPr>
-          <w:sz w:val="32"/>
-          <w:szCs w:val="32"/>
-        </w:rPr>
-        <w:t xml:space="preserve">, </w:t>
-      </w:r>
-      <w:r>
-        <w:rPr>
-          <w:sz w:val="32"/>
-          <w:szCs w:val="32"/>
-        </w:rPr>
-        <w:t>Dimming of certain text under certain conditions, etc</w:t>
-      </w:r>
-      <w:r>
-        <w:rPr>
-          <w:sz w:val="32"/>
-          <w:szCs w:val="32"/>
-        </w:rPr>
-        <w:t>.</w:t>
-      </w:r>
-      <w:r>
-        <w:rPr>
-          <w:sz w:val="32"/>
-          <w:szCs w:val="32"/>
-        </w:rPr>
-        <w:t xml:space="preserve"> Often these issues are inconsequential and/or have a reasonable workaround.</w:t>
-      </w:r>
-    </w:p>
-    <w:p>
-      <w:pPr>
-        <w:pStyle w:val="ListParagraph"/>
-        <w:rPr>
-          <w:sz w:val="32"/>
-          <w:szCs w:val="32"/>
-        </w:rPr>
-      </w:pPr>
-    </w:p>
-    <w:tbl>
-      <w:tblPr>
-        <w:tblW w:w="9535" w:type="dxa"/>
-        <w:tblLook w:val="04A0" w:firstRow="1" w:lastRow="0" w:firstColumn="1" w:lastColumn="0" w:noHBand="0" w:noVBand="1"/>
-      </w:tblPr>
-      <w:tblGrid>
-        <w:gridCol w:w="1165"/>
-        <w:gridCol w:w="8370"/>
-      </w:tblGrid>
       <w:tr>
         <w:trPr>
           <w:trHeight w:val="300"/>
@@ -1385,37 +2191,33 @@
           <w:tcPr>
             <w:tcW w:w="1165" w:type="dxa"/>
             <w:tcBorders>
-              <w:top w:val="single" w:sz="4" w:space="0" w:color="auto"/>
+              <w:top w:val="nil"/>
               <w:left w:val="single" w:sz="4" w:space="0" w:color="auto"/>
               <w:bottom w:val="single" w:sz="4" w:space="0" w:color="auto"/>
               <w:right w:val="single" w:sz="4" w:space="0" w:color="auto"/>
             </w:tcBorders>
             <w:shd w:val="clear" w:color="auto" w:fill="auto"/>
-            <w:hideMark/>
-          </w:tcPr>
-          <w:p>
-            <w:pPr>
-              <w:spacing w:after="0" w:line="240" w:lineRule="auto"/>
-              <w:jc w:val="center"/>
-              <w:rPr>
-                <w:rFonts w:eastAsia="Times New Roman" w:cs="Arial"/>
-                <w:b/>
-                <w:bCs/>
-                <w:color w:val="000000"/>
-                <w:sz w:val="28"/>
-                <w:szCs w:val="28"/>
-              </w:rPr>
-            </w:pPr>
-            <w:r>
-              <w:rPr>
-                <w:rFonts w:eastAsia="Times New Roman" w:cs="Arial"/>
-                <w:b/>
-                <w:bCs/>
-                <w:color w:val="000000"/>
-                <w:sz w:val="28"/>
-                <w:szCs w:val="28"/>
-              </w:rPr>
-              <w:t>Key</w:t>
+            <w:noWrap/>
+            <w:hideMark/>
+          </w:tcPr>
+          <w:p>
+            <w:pPr>
+              <w:spacing w:after="0" w:line="240" w:lineRule="auto"/>
+              <w:rPr>
+                <w:rFonts w:eastAsia="Times New Roman" w:cs="Times New Roman"/>
+                <w:color w:val="000000"/>
+                <w:sz w:val="28"/>
+                <w:szCs w:val="28"/>
+              </w:rPr>
+            </w:pPr>
+            <w:r>
+              <w:rPr>
+                <w:rFonts w:eastAsia="Times New Roman" w:cs="Times New Roman"/>
+                <w:color w:val="000000"/>
+                <w:sz w:val="28"/>
+                <w:szCs w:val="28"/>
+              </w:rPr>
+              <w:t>SB-368</w:t>
             </w:r>
           </w:p>
         </w:tc>
@@ -1423,7 +2225,7 @@
           <w:tcPr>
             <w:tcW w:w="8370" w:type="dxa"/>
             <w:tcBorders>
-              <w:top w:val="single" w:sz="4" w:space="0" w:color="000000"/>
+              <w:top w:val="nil"/>
               <w:left w:val="nil"/>
               <w:bottom w:val="single" w:sz="4" w:space="0" w:color="000000"/>
               <w:right w:val="single" w:sz="4" w:space="0" w:color="000000"/>
@@ -1434,26 +2236,21 @@
           <w:p>
             <w:pPr>
               <w:spacing w:after="0" w:line="240" w:lineRule="auto"/>
-              <w:jc w:val="center"/>
-              <w:rPr>
-                <w:rFonts w:eastAsia="Times New Roman" w:cs="Arial"/>
-                <w:b/>
-                <w:bCs/>
-                <w:color w:val="000000"/>
-                <w:sz w:val="28"/>
-                <w:szCs w:val="28"/>
-              </w:rPr>
-            </w:pPr>
-            <w:r>
-              <w:rPr>
-                <w:rFonts w:eastAsia="Times New Roman" w:cs="Arial"/>
-                <w:b/>
-                <w:bCs/>
-                <w:color w:val="000000"/>
-                <w:sz w:val="28"/>
-                <w:szCs w:val="28"/>
-              </w:rPr>
-              <w:t>Summary</w:t>
+              <w:rPr>
+                <w:rFonts w:eastAsia="Times New Roman" w:cs="Arial"/>
+                <w:color w:val="000000"/>
+                <w:sz w:val="28"/>
+                <w:szCs w:val="28"/>
+              </w:rPr>
+            </w:pPr>
+            <w:r>
+              <w:rPr>
+                <w:rFonts w:eastAsia="Times New Roman" w:cs="Arial"/>
+                <w:color w:val="000000"/>
+                <w:sz w:val="28"/>
+                <w:szCs w:val="28"/>
+              </w:rPr>
+              <w:t>TA: Blueprint: Inconsistent size of columns</w:t>
             </w:r>
           </w:p>
         </w:tc>
@@ -1492,7 +2289,8 @@
                 <w:sz w:val="28"/>
                 <w:szCs w:val="28"/>
               </w:rPr>
-              <w:t>SB-12</w:t>
+              <w:lastRenderedPageBreak/>
+              <w:t>SB-424</w:t>
             </w:r>
           </w:p>
         </w:tc>
@@ -1525,7 +2323,295 @@
                 <w:sz w:val="28"/>
                 <w:szCs w:val="28"/>
               </w:rPr>
-              <w:t>Settings: Algorithm Type dropdown on ISA search screen should have selection "Any" instead of an empty string</w:t>
+              <w:t>TA: Manage Standard Publication: User is not able to sort columns like Tenant/Subjects</w:t>
+            </w:r>
+          </w:p>
+        </w:tc>
+      </w:tr>
+      <w:tr>
+        <w:trPr>
+          <w:trHeight w:val="570"/>
+        </w:trPr>
+        <w:tc>
+          <w:tcPr>
+            <w:tcW w:w="1165" w:type="dxa"/>
+            <w:tcBorders>
+              <w:top w:val="nil"/>
+              <w:left w:val="single" w:sz="4" w:space="0" w:color="auto"/>
+              <w:bottom w:val="single" w:sz="4" w:space="0" w:color="auto"/>
+              <w:right w:val="single" w:sz="4" w:space="0" w:color="auto"/>
+            </w:tcBorders>
+            <w:shd w:val="clear" w:color="auto" w:fill="auto"/>
+            <w:noWrap/>
+            <w:hideMark/>
+          </w:tcPr>
+          <w:p>
+            <w:pPr>
+              <w:spacing w:after="0" w:line="240" w:lineRule="auto"/>
+              <w:rPr>
+                <w:rFonts w:eastAsia="Times New Roman" w:cs="Times New Roman"/>
+                <w:color w:val="000000"/>
+                <w:sz w:val="28"/>
+                <w:szCs w:val="28"/>
+              </w:rPr>
+            </w:pPr>
+            <w:r>
+              <w:rPr>
+                <w:rFonts w:eastAsia="Times New Roman" w:cs="Times New Roman"/>
+                <w:color w:val="000000"/>
+                <w:sz w:val="28"/>
+                <w:szCs w:val="28"/>
+              </w:rPr>
+              <w:t>SB-425</w:t>
+            </w:r>
+          </w:p>
+        </w:tc>
+        <w:tc>
+          <w:tcPr>
+            <w:tcW w:w="8370" w:type="dxa"/>
+            <w:tcBorders>
+              <w:top w:val="nil"/>
+              <w:left w:val="nil"/>
+              <w:bottom w:val="single" w:sz="4" w:space="0" w:color="000000"/>
+              <w:right w:val="single" w:sz="4" w:space="0" w:color="000000"/>
+            </w:tcBorders>
+            <w:shd w:val="clear" w:color="auto" w:fill="auto"/>
+            <w:hideMark/>
+          </w:tcPr>
+          <w:p>
+            <w:pPr>
+              <w:spacing w:after="0" w:line="240" w:lineRule="auto"/>
+              <w:rPr>
+                <w:rFonts w:eastAsia="Times New Roman" w:cs="Arial"/>
+                <w:color w:val="000000"/>
+                <w:sz w:val="28"/>
+                <w:szCs w:val="28"/>
+              </w:rPr>
+            </w:pPr>
+            <w:r>
+              <w:rPr>
+                <w:rFonts w:eastAsia="Times New Roman" w:cs="Arial"/>
+                <w:color w:val="000000"/>
+                <w:sz w:val="28"/>
+                <w:szCs w:val="28"/>
+              </w:rPr>
+              <w:t>TA: Item Selection Algorithm: Parameter Details: Type: Drop Down Link border is cutting off</w:t>
+            </w:r>
+          </w:p>
+        </w:tc>
+      </w:tr>
+      <w:tr>
+        <w:trPr>
+          <w:trHeight w:val="855"/>
+        </w:trPr>
+        <w:tc>
+          <w:tcPr>
+            <w:tcW w:w="1165" w:type="dxa"/>
+            <w:tcBorders>
+              <w:top w:val="nil"/>
+              <w:left w:val="single" w:sz="4" w:space="0" w:color="auto"/>
+              <w:bottom w:val="single" w:sz="4" w:space="0" w:color="auto"/>
+              <w:right w:val="single" w:sz="4" w:space="0" w:color="auto"/>
+            </w:tcBorders>
+            <w:shd w:val="clear" w:color="auto" w:fill="auto"/>
+            <w:noWrap/>
+            <w:hideMark/>
+          </w:tcPr>
+          <w:p>
+            <w:pPr>
+              <w:spacing w:after="0" w:line="240" w:lineRule="auto"/>
+              <w:rPr>
+                <w:rFonts w:eastAsia="Times New Roman" w:cs="Times New Roman"/>
+                <w:color w:val="000000"/>
+                <w:sz w:val="28"/>
+                <w:szCs w:val="28"/>
+              </w:rPr>
+            </w:pPr>
+            <w:r>
+              <w:rPr>
+                <w:rFonts w:eastAsia="Times New Roman" w:cs="Times New Roman"/>
+                <w:color w:val="000000"/>
+                <w:sz w:val="28"/>
+                <w:szCs w:val="28"/>
+              </w:rPr>
+              <w:t>SB-868</w:t>
+            </w:r>
+          </w:p>
+        </w:tc>
+        <w:tc>
+          <w:tcPr>
+            <w:tcW w:w="8370" w:type="dxa"/>
+            <w:tcBorders>
+              <w:top w:val="nil"/>
+              <w:left w:val="nil"/>
+              <w:bottom w:val="single" w:sz="4" w:space="0" w:color="000000"/>
+              <w:right w:val="single" w:sz="4" w:space="0" w:color="000000"/>
+            </w:tcBorders>
+            <w:shd w:val="clear" w:color="auto" w:fill="auto"/>
+            <w:hideMark/>
+          </w:tcPr>
+          <w:p>
+            <w:pPr>
+              <w:spacing w:after="0" w:line="240" w:lineRule="auto"/>
+              <w:rPr>
+                <w:rFonts w:eastAsia="Times New Roman" w:cs="Arial"/>
+                <w:color w:val="000000"/>
+                <w:sz w:val="28"/>
+                <w:szCs w:val="28"/>
+              </w:rPr>
+            </w:pPr>
+            <w:r>
+              <w:rPr>
+                <w:rFonts w:eastAsia="Times New Roman" w:cs="Arial"/>
+                <w:color w:val="000000"/>
+                <w:sz w:val="28"/>
+                <w:szCs w:val="28"/>
+              </w:rPr>
+              <w:t>Test Authoring: Standards Publications: Publisher drop down shows all publishers including the ones that do not have Subjects or Publications.</w:t>
+            </w:r>
+          </w:p>
+        </w:tc>
+      </w:tr>
+      <w:tr>
+        <w:trPr>
+          <w:trHeight w:val="570"/>
+        </w:trPr>
+        <w:tc>
+          <w:tcPr>
+            <w:tcW w:w="1165" w:type="dxa"/>
+            <w:tcBorders>
+              <w:top w:val="nil"/>
+              <w:left w:val="single" w:sz="4" w:space="0" w:color="auto"/>
+              <w:bottom w:val="single" w:sz="4" w:space="0" w:color="auto"/>
+              <w:right w:val="single" w:sz="4" w:space="0" w:color="auto"/>
+            </w:tcBorders>
+            <w:shd w:val="clear" w:color="auto" w:fill="auto"/>
+            <w:noWrap/>
+            <w:hideMark/>
+          </w:tcPr>
+          <w:p>
+            <w:pPr>
+              <w:spacing w:after="0" w:line="240" w:lineRule="auto"/>
+              <w:rPr>
+                <w:rFonts w:eastAsia="Times New Roman" w:cs="Times New Roman"/>
+                <w:color w:val="000000"/>
+                <w:sz w:val="28"/>
+                <w:szCs w:val="28"/>
+              </w:rPr>
+            </w:pPr>
+            <w:r>
+              <w:rPr>
+                <w:rFonts w:eastAsia="Times New Roman" w:cs="Times New Roman"/>
+                <w:color w:val="000000"/>
+                <w:sz w:val="28"/>
+                <w:szCs w:val="28"/>
+              </w:rPr>
+              <w:t>SB-879</w:t>
+            </w:r>
+          </w:p>
+        </w:tc>
+        <w:tc>
+          <w:tcPr>
+            <w:tcW w:w="8370" w:type="dxa"/>
+            <w:tcBorders>
+              <w:top w:val="nil"/>
+              <w:left w:val="nil"/>
+              <w:bottom w:val="single" w:sz="4" w:space="0" w:color="000000"/>
+              <w:right w:val="single" w:sz="4" w:space="0" w:color="000000"/>
+            </w:tcBorders>
+            <w:shd w:val="clear" w:color="auto" w:fill="auto"/>
+            <w:hideMark/>
+          </w:tcPr>
+          <w:p>
+            <w:pPr>
+              <w:spacing w:after="0" w:line="240" w:lineRule="auto"/>
+              <w:rPr>
+                <w:rFonts w:eastAsia="Times New Roman" w:cs="Arial"/>
+                <w:color w:val="000000"/>
+                <w:sz w:val="28"/>
+                <w:szCs w:val="28"/>
+              </w:rPr>
+            </w:pPr>
+            <w:r>
+              <w:rPr>
+                <w:rFonts w:eastAsia="Times New Roman" w:cs="Arial"/>
+                <w:color w:val="000000"/>
+                <w:sz w:val="28"/>
+                <w:szCs w:val="28"/>
+              </w:rPr>
+              <w:t>Test Authoring: Blueprints: Top scroll bar for table is not clearly visible for blueprints with more parameters</w:t>
+            </w:r>
+          </w:p>
+        </w:tc>
+      </w:tr>
+      <w:tr>
+        <w:trPr>
+          <w:trHeight w:val="570"/>
+        </w:trPr>
+        <w:tc>
+          <w:tcPr>
+            <w:tcW w:w="1165" w:type="dxa"/>
+            <w:tcBorders>
+              <w:top w:val="nil"/>
+              <w:left w:val="single" w:sz="4" w:space="0" w:color="auto"/>
+              <w:bottom w:val="single" w:sz="4" w:space="0" w:color="auto"/>
+              <w:right w:val="single" w:sz="4" w:space="0" w:color="auto"/>
+            </w:tcBorders>
+            <w:shd w:val="clear" w:color="auto" w:fill="auto"/>
+            <w:noWrap/>
+            <w:hideMark/>
+          </w:tcPr>
+          <w:p>
+            <w:pPr>
+              <w:spacing w:after="0" w:line="240" w:lineRule="auto"/>
+              <w:rPr>
+                <w:rFonts w:eastAsia="Times New Roman" w:cs="Times New Roman"/>
+                <w:color w:val="000000"/>
+                <w:sz w:val="28"/>
+                <w:szCs w:val="28"/>
+              </w:rPr>
+            </w:pPr>
+            <w:r>
+              <w:rPr>
+                <w:rFonts w:eastAsia="Times New Roman" w:cs="Times New Roman"/>
+                <w:color w:val="000000"/>
+                <w:sz w:val="28"/>
+                <w:szCs w:val="28"/>
+              </w:rPr>
+              <w:t>SB-945</w:t>
+            </w:r>
+          </w:p>
+        </w:tc>
+        <w:tc>
+          <w:tcPr>
+            <w:tcW w:w="8370" w:type="dxa"/>
+            <w:tcBorders>
+              <w:top w:val="nil"/>
+              <w:left w:val="nil"/>
+              <w:bottom w:val="single" w:sz="4" w:space="0" w:color="000000"/>
+              <w:right w:val="single" w:sz="4" w:space="0" w:color="000000"/>
+            </w:tcBorders>
+            <w:shd w:val="clear" w:color="auto" w:fill="auto"/>
+            <w:hideMark/>
+          </w:tcPr>
+          <w:p>
+            <w:pPr>
+              <w:spacing w:after="0" w:line="240" w:lineRule="auto"/>
+              <w:rPr>
+                <w:rFonts w:eastAsia="Times New Roman" w:cs="Arial"/>
+                <w:color w:val="000000"/>
+                <w:sz w:val="28"/>
+                <w:szCs w:val="28"/>
+              </w:rPr>
+            </w:pPr>
+            <w:r>
+              <w:rPr>
+                <w:rFonts w:eastAsia="Times New Roman" w:cs="Arial"/>
+                <w:color w:val="000000"/>
+                <w:sz w:val="28"/>
+                <w:szCs w:val="28"/>
+              </w:rPr>
+              <w:t>Test Authoring: A small square appears when you click on any section (only in Chrome)</w:t>
             </w:r>
           </w:p>
         </w:tc>
@@ -1564,7 +2650,7 @@
                 <w:sz w:val="28"/>
                 <w:szCs w:val="28"/>
               </w:rPr>
-              <w:t>SB-14</w:t>
+              <w:t>SB-954</w:t>
             </w:r>
           </w:p>
         </w:tc>
@@ -1597,7 +2683,241 @@
                 <w:sz w:val="28"/>
                 <w:szCs w:val="28"/>
               </w:rPr>
-              <w:t>Settings: ISA: Inconsistent add and reorder labels</w:t>
+              <w:t>TA: Forms: Items: Item search by grade is working inconsistently</w:t>
+            </w:r>
+          </w:p>
+        </w:tc>
+      </w:tr>
+      <w:tr>
+        <w:trPr>
+          <w:trHeight w:val="300"/>
+        </w:trPr>
+        <w:tc>
+          <w:tcPr>
+            <w:tcW w:w="1165" w:type="dxa"/>
+            <w:tcBorders>
+              <w:top w:val="nil"/>
+              <w:left w:val="single" w:sz="4" w:space="0" w:color="auto"/>
+              <w:bottom w:val="single" w:sz="4" w:space="0" w:color="auto"/>
+              <w:right w:val="single" w:sz="4" w:space="0" w:color="auto"/>
+            </w:tcBorders>
+            <w:shd w:val="clear" w:color="auto" w:fill="auto"/>
+            <w:noWrap/>
+            <w:hideMark/>
+          </w:tcPr>
+          <w:p>
+            <w:pPr>
+              <w:spacing w:after="0" w:line="240" w:lineRule="auto"/>
+              <w:rPr>
+                <w:rFonts w:eastAsia="Times New Roman" w:cs="Times New Roman"/>
+                <w:color w:val="000000"/>
+                <w:sz w:val="28"/>
+                <w:szCs w:val="28"/>
+              </w:rPr>
+            </w:pPr>
+            <w:r>
+              <w:rPr>
+                <w:rFonts w:eastAsia="Times New Roman" w:cs="Times New Roman"/>
+                <w:color w:val="000000"/>
+                <w:sz w:val="28"/>
+                <w:szCs w:val="28"/>
+              </w:rPr>
+              <w:t>SB-1444</w:t>
+            </w:r>
+          </w:p>
+        </w:tc>
+        <w:tc>
+          <w:tcPr>
+            <w:tcW w:w="8370" w:type="dxa"/>
+            <w:tcBorders>
+              <w:top w:val="nil"/>
+              <w:left w:val="nil"/>
+              <w:bottom w:val="single" w:sz="4" w:space="0" w:color="000000"/>
+              <w:right w:val="single" w:sz="4" w:space="0" w:color="000000"/>
+            </w:tcBorders>
+            <w:shd w:val="clear" w:color="auto" w:fill="auto"/>
+            <w:hideMark/>
+          </w:tcPr>
+          <w:p>
+            <w:pPr>
+              <w:spacing w:after="0" w:line="240" w:lineRule="auto"/>
+              <w:rPr>
+                <w:rFonts w:eastAsia="Times New Roman" w:cs="Arial"/>
+                <w:color w:val="000000"/>
+                <w:sz w:val="28"/>
+                <w:szCs w:val="28"/>
+              </w:rPr>
+            </w:pPr>
+            <w:r>
+              <w:rPr>
+                <w:rFonts w:eastAsia="Times New Roman" w:cs="Arial"/>
+                <w:color w:val="000000"/>
+                <w:sz w:val="28"/>
+                <w:szCs w:val="28"/>
+              </w:rPr>
+              <w:t>TA: Performance Levels: Move icon is cut off in Chrome</w:t>
+            </w:r>
+          </w:p>
+        </w:tc>
+      </w:tr>
+      <w:tr>
+        <w:trPr>
+          <w:trHeight w:val="300"/>
+        </w:trPr>
+        <w:tc>
+          <w:tcPr>
+            <w:tcW w:w="1165" w:type="dxa"/>
+            <w:tcBorders>
+              <w:top w:val="nil"/>
+              <w:left w:val="single" w:sz="4" w:space="0" w:color="auto"/>
+              <w:bottom w:val="single" w:sz="4" w:space="0" w:color="auto"/>
+              <w:right w:val="single" w:sz="4" w:space="0" w:color="auto"/>
+            </w:tcBorders>
+            <w:shd w:val="clear" w:color="auto" w:fill="auto"/>
+            <w:noWrap/>
+            <w:hideMark/>
+          </w:tcPr>
+          <w:p>
+            <w:pPr>
+              <w:spacing w:after="0" w:line="240" w:lineRule="auto"/>
+              <w:rPr>
+                <w:rFonts w:eastAsia="Times New Roman" w:cs="Times New Roman"/>
+                <w:color w:val="000000"/>
+                <w:sz w:val="28"/>
+                <w:szCs w:val="28"/>
+              </w:rPr>
+            </w:pPr>
+            <w:r>
+              <w:rPr>
+                <w:rFonts w:eastAsia="Times New Roman" w:cs="Times New Roman"/>
+                <w:color w:val="000000"/>
+                <w:sz w:val="28"/>
+                <w:szCs w:val="28"/>
+              </w:rPr>
+              <w:t>SB-238</w:t>
+            </w:r>
+          </w:p>
+        </w:tc>
+        <w:tc>
+          <w:tcPr>
+            <w:tcW w:w="8370" w:type="dxa"/>
+            <w:tcBorders>
+              <w:top w:val="nil"/>
+              <w:left w:val="nil"/>
+              <w:bottom w:val="single" w:sz="4" w:space="0" w:color="000000"/>
+              <w:right w:val="single" w:sz="4" w:space="0" w:color="000000"/>
+            </w:tcBorders>
+            <w:shd w:val="clear" w:color="auto" w:fill="auto"/>
+            <w:hideMark/>
+          </w:tcPr>
+          <w:p>
+            <w:pPr>
+              <w:spacing w:after="0" w:line="240" w:lineRule="auto"/>
+              <w:rPr>
+                <w:rFonts w:eastAsia="Times New Roman" w:cs="Arial"/>
+                <w:color w:val="000000"/>
+                <w:sz w:val="28"/>
+                <w:szCs w:val="28"/>
+              </w:rPr>
+            </w:pPr>
+            <w:r>
+              <w:rPr>
+                <w:rFonts w:eastAsia="Times New Roman" w:cs="Arial"/>
+                <w:color w:val="000000"/>
+                <w:sz w:val="28"/>
+                <w:szCs w:val="28"/>
+              </w:rPr>
+              <w:t>Resizing window makes the display look bad</w:t>
+            </w:r>
+          </w:p>
+        </w:tc>
+      </w:tr>
+      <w:tr>
+        <w:trPr>
+          <w:trHeight w:val="300"/>
+        </w:trPr>
+        <w:tc>
+          <w:tcPr>
+            <w:tcW w:w="1165" w:type="dxa"/>
+            <w:tcBorders>
+              <w:top w:val="nil"/>
+              <w:left w:val="single" w:sz="4" w:space="0" w:color="auto"/>
+              <w:bottom w:val="single" w:sz="4" w:space="0" w:color="auto"/>
+              <w:right w:val="single" w:sz="4" w:space="0" w:color="auto"/>
+            </w:tcBorders>
+            <w:shd w:val="clear" w:color="auto" w:fill="auto"/>
+            <w:noWrap/>
+            <w:hideMark/>
+          </w:tcPr>
+          <w:p>
+            <w:pPr>
+              <w:spacing w:after="0" w:line="240" w:lineRule="auto"/>
+              <w:rPr>
+                <w:rFonts w:eastAsia="Times New Roman" w:cs="Times New Roman"/>
+                <w:color w:val="000000"/>
+                <w:sz w:val="28"/>
+                <w:szCs w:val="28"/>
+              </w:rPr>
+            </w:pPr>
+            <w:r>
+              <w:rPr>
+                <w:rFonts w:eastAsia="Times New Roman" w:cs="Times New Roman"/>
+                <w:color w:val="000000"/>
+                <w:sz w:val="28"/>
+                <w:szCs w:val="28"/>
+              </w:rPr>
+              <w:t>SB-427</w:t>
+            </w:r>
+          </w:p>
+        </w:tc>
+        <w:tc>
+          <w:tcPr>
+            <w:tcW w:w="8370" w:type="dxa"/>
+            <w:tcBorders>
+              <w:top w:val="nil"/>
+              <w:left w:val="nil"/>
+              <w:bottom w:val="single" w:sz="4" w:space="0" w:color="000000"/>
+              <w:right w:val="single" w:sz="4" w:space="0" w:color="000000"/>
+            </w:tcBorders>
+            <w:shd w:val="clear" w:color="auto" w:fill="auto"/>
+            <w:hideMark/>
+          </w:tcPr>
+          <w:p>
+            <w:pPr>
+              <w:spacing w:after="0" w:line="240" w:lineRule="auto"/>
+              <w:rPr>
+                <w:rFonts w:eastAsia="Times New Roman" w:cs="Arial"/>
+                <w:color w:val="000000"/>
+                <w:sz w:val="28"/>
+                <w:szCs w:val="28"/>
+              </w:rPr>
+            </w:pPr>
+            <w:r>
+              <w:rPr>
+                <w:rFonts w:eastAsia="Times New Roman" w:cs="Arial"/>
+                <w:color w:val="000000"/>
+                <w:sz w:val="28"/>
+                <w:szCs w:val="28"/>
+              </w:rPr>
+              <w:t>TA: Computation Rule: Paramete</w:t>
+            </w:r>
+            <w:r>
+              <w:rPr>
+                <w:rFonts w:eastAsia="Times New Roman" w:cs="Arial"/>
+                <w:color w:val="000000"/>
+                <w:sz w:val="28"/>
+                <w:szCs w:val="28"/>
+              </w:rPr>
+              <w:t>r: Blue Alert message is cut</w:t>
+            </w:r>
+            <w:r>
+              <w:rPr>
+                <w:rFonts w:eastAsia="Times New Roman" w:cs="Arial"/>
+                <w:color w:val="000000"/>
+                <w:sz w:val="28"/>
+                <w:szCs w:val="28"/>
+              </w:rPr>
+              <w:t xml:space="preserve"> off</w:t>
             </w:r>
           </w:p>
         </w:tc>
@@ -1636,7 +2956,7 @@
                 <w:sz w:val="28"/>
                 <w:szCs w:val="28"/>
               </w:rPr>
-              <w:t>SB-16</w:t>
+              <w:t>SB-740</w:t>
             </w:r>
           </w:p>
         </w:tc>
@@ -1669,7 +2989,7 @@
                 <w:sz w:val="28"/>
                 <w:szCs w:val="28"/>
               </w:rPr>
-              <w:t>TA: After selecting a Settings option, that option's text becomes invisible</w:t>
+              <w:t>TA: Performance Levels: Unwanted error message displayed for performance level field validations</w:t>
             </w:r>
           </w:p>
         </w:tc>
@@ -1708,7 +3028,7 @@
                 <w:sz w:val="28"/>
                 <w:szCs w:val="28"/>
               </w:rPr>
-              <w:t>SB-21</w:t>
+              <w:t>SB-815</w:t>
             </w:r>
           </w:p>
         </w:tc>
@@ -1741,7 +3061,79 @@
                 <w:sz w:val="28"/>
                 <w:szCs w:val="28"/>
               </w:rPr>
-              <w:t>Blueprints: Hints window does not retain its size</w:t>
+              <w:t>TA: Segment Pools: Enemy List: Item Search inconsistency</w:t>
+            </w:r>
+          </w:p>
+        </w:tc>
+      </w:tr>
+      <w:tr>
+        <w:trPr>
+          <w:trHeight w:val="570"/>
+        </w:trPr>
+        <w:tc>
+          <w:tcPr>
+            <w:tcW w:w="1165" w:type="dxa"/>
+            <w:tcBorders>
+              <w:top w:val="nil"/>
+              <w:left w:val="single" w:sz="4" w:space="0" w:color="auto"/>
+              <w:bottom w:val="single" w:sz="4" w:space="0" w:color="auto"/>
+              <w:right w:val="single" w:sz="4" w:space="0" w:color="auto"/>
+            </w:tcBorders>
+            <w:shd w:val="clear" w:color="auto" w:fill="auto"/>
+            <w:noWrap/>
+            <w:hideMark/>
+          </w:tcPr>
+          <w:p>
+            <w:pPr>
+              <w:spacing w:after="0" w:line="240" w:lineRule="auto"/>
+              <w:rPr>
+                <w:rFonts w:eastAsia="Times New Roman" w:cs="Times New Roman"/>
+                <w:color w:val="000000"/>
+                <w:sz w:val="28"/>
+                <w:szCs w:val="28"/>
+              </w:rPr>
+            </w:pPr>
+            <w:r>
+              <w:rPr>
+                <w:rFonts w:eastAsia="Times New Roman" w:cs="Times New Roman"/>
+                <w:color w:val="000000"/>
+                <w:sz w:val="28"/>
+                <w:szCs w:val="28"/>
+              </w:rPr>
+              <w:t>SB-881</w:t>
+            </w:r>
+          </w:p>
+        </w:tc>
+        <w:tc>
+          <w:tcPr>
+            <w:tcW w:w="8370" w:type="dxa"/>
+            <w:tcBorders>
+              <w:top w:val="nil"/>
+              <w:left w:val="nil"/>
+              <w:bottom w:val="single" w:sz="4" w:space="0" w:color="000000"/>
+              <w:right w:val="single" w:sz="4" w:space="0" w:color="000000"/>
+            </w:tcBorders>
+            <w:shd w:val="clear" w:color="auto" w:fill="auto"/>
+            <w:hideMark/>
+          </w:tcPr>
+          <w:p>
+            <w:pPr>
+              <w:spacing w:after="0" w:line="240" w:lineRule="auto"/>
+              <w:rPr>
+                <w:rFonts w:eastAsia="Times New Roman" w:cs="Arial"/>
+                <w:color w:val="000000"/>
+                <w:sz w:val="28"/>
+                <w:szCs w:val="28"/>
+              </w:rPr>
+            </w:pPr>
+            <w:r>
+              <w:rPr>
+                <w:rFonts w:eastAsia="Times New Roman" w:cs="Arial"/>
+                <w:color w:val="000000"/>
+                <w:sz w:val="28"/>
+                <w:szCs w:val="28"/>
+              </w:rPr>
+              <w:t>TA-PM: Tenant name has no restrictions and are not available for selection in Settings</w:t>
             </w:r>
           </w:p>
         </w:tc>
@@ -1780,7 +3172,7 @@
                 <w:sz w:val="28"/>
                 <w:szCs w:val="28"/>
               </w:rPr>
-              <w:t>SB-25</w:t>
+              <w:t>SB-883</w:t>
             </w:r>
           </w:p>
         </w:tc>
@@ -1813,14 +3205,14 @@
                 <w:sz w:val="28"/>
                 <w:szCs w:val="28"/>
               </w:rPr>
-              <w:t>Blueprints: While editing, all search options should be grayed out</w:t>
+              <w:t>TA: Test Segments: Change of ISA validation message</w:t>
             </w:r>
           </w:p>
         </w:tc>
       </w:tr>
       <w:tr>
         <w:trPr>
-          <w:trHeight w:val="300"/>
+          <w:trHeight w:val="701"/>
         </w:trPr>
         <w:tc>
           <w:tcPr>
@@ -1852,7 +3244,7 @@
                 <w:sz w:val="28"/>
                 <w:szCs w:val="28"/>
               </w:rPr>
-              <w:t>SB-29</w:t>
+              <w:t>SB-1109</w:t>
             </w:r>
           </w:p>
         </w:tc>
@@ -1862,7 +3254,7 @@
             <w:tcBorders>
               <w:top w:val="nil"/>
               <w:left w:val="nil"/>
-              <w:bottom w:val="single" w:sz="4" w:space="0" w:color="000000"/>
+              <w:bottom w:val="single" w:sz="4" w:space="0" w:color="auto"/>
               <w:right w:val="single" w:sz="4" w:space="0" w:color="000000"/>
             </w:tcBorders>
             <w:shd w:val="clear" w:color="auto" w:fill="auto"/>
@@ -1885,151 +3277,7 @@
                 <w:sz w:val="28"/>
                 <w:szCs w:val="28"/>
               </w:rPr>
-              <w:t>Item groups in Item pools do not show all error messages</w:t>
-            </w:r>
-          </w:p>
-        </w:tc>
-      </w:tr>
-      <w:tr>
-        <w:trPr>
-          <w:trHeight w:val="300"/>
-        </w:trPr>
-        <w:tc>
-          <w:tcPr>
-            <w:tcW w:w="1165" w:type="dxa"/>
-            <w:tcBorders>
-              <w:top w:val="nil"/>
-              <w:left w:val="single" w:sz="4" w:space="0" w:color="auto"/>
-              <w:bottom w:val="single" w:sz="4" w:space="0" w:color="auto"/>
-              <w:right w:val="single" w:sz="4" w:space="0" w:color="auto"/>
-            </w:tcBorders>
-            <w:shd w:val="clear" w:color="auto" w:fill="auto"/>
-            <w:noWrap/>
-            <w:hideMark/>
-          </w:tcPr>
-          <w:p>
-            <w:pPr>
-              <w:spacing w:after="0" w:line="240" w:lineRule="auto"/>
-              <w:rPr>
-                <w:rFonts w:eastAsia="Times New Roman" w:cs="Times New Roman"/>
-                <w:color w:val="000000"/>
-                <w:sz w:val="28"/>
-                <w:szCs w:val="28"/>
-              </w:rPr>
-            </w:pPr>
-            <w:r>
-              <w:rPr>
-                <w:rFonts w:eastAsia="Times New Roman" w:cs="Times New Roman"/>
-                <w:color w:val="000000"/>
-                <w:sz w:val="28"/>
-                <w:szCs w:val="28"/>
-              </w:rPr>
-              <w:t>SB-55</w:t>
-            </w:r>
-          </w:p>
-        </w:tc>
-        <w:tc>
-          <w:tcPr>
-            <w:tcW w:w="8370" w:type="dxa"/>
-            <w:tcBorders>
-              <w:top w:val="nil"/>
-              <w:left w:val="nil"/>
-              <w:bottom w:val="single" w:sz="4" w:space="0" w:color="000000"/>
-              <w:right w:val="single" w:sz="4" w:space="0" w:color="000000"/>
-            </w:tcBorders>
-            <w:shd w:val="clear" w:color="auto" w:fill="auto"/>
-            <w:hideMark/>
-          </w:tcPr>
-          <w:p>
-            <w:pPr>
-              <w:spacing w:after="0" w:line="240" w:lineRule="auto"/>
-              <w:rPr>
-                <w:rFonts w:eastAsia="Times New Roman" w:cs="Arial"/>
-                <w:color w:val="000000"/>
-                <w:sz w:val="28"/>
-                <w:szCs w:val="28"/>
-              </w:rPr>
-            </w:pPr>
-            <w:r>
-              <w:rPr>
-                <w:rFonts w:eastAsia="Times New Roman" w:cs="Arial"/>
-                <w:color w:val="000000"/>
-                <w:sz w:val="28"/>
-                <w:szCs w:val="28"/>
-              </w:rPr>
-              <w:t>TA application shows a Apache Tomcat logo on the browser tab</w:t>
-            </w:r>
-          </w:p>
-        </w:tc>
-      </w:tr>
-      <w:tr>
-        <w:trPr>
-          <w:trHeight w:val="300"/>
-        </w:trPr>
-        <w:tc>
-          <w:tcPr>
-            <w:tcW w:w="1165" w:type="dxa"/>
-            <w:tcBorders>
-              <w:top w:val="nil"/>
-              <w:left w:val="single" w:sz="4" w:space="0" w:color="auto"/>
-              <w:bottom w:val="single" w:sz="4" w:space="0" w:color="auto"/>
-              <w:right w:val="single" w:sz="4" w:space="0" w:color="auto"/>
-            </w:tcBorders>
-            <w:shd w:val="clear" w:color="auto" w:fill="auto"/>
-            <w:noWrap/>
-            <w:hideMark/>
-          </w:tcPr>
-          <w:p>
-            <w:pPr>
-              <w:spacing w:after="0" w:line="240" w:lineRule="auto"/>
-              <w:rPr>
-                <w:rFonts w:eastAsia="Times New Roman" w:cs="Times New Roman"/>
-                <w:color w:val="000000"/>
-                <w:sz w:val="28"/>
-                <w:szCs w:val="28"/>
-              </w:rPr>
-            </w:pPr>
-            <w:r>
-              <w:rPr>
-                <w:rFonts w:eastAsia="Times New Roman" w:cs="Times New Roman"/>
-                <w:color w:val="000000"/>
-                <w:sz w:val="28"/>
-                <w:szCs w:val="28"/>
-              </w:rPr>
-              <w:t>SB-162</w:t>
-            </w:r>
-          </w:p>
-        </w:tc>
-        <w:tc>
-          <w:tcPr>
-            <w:tcW w:w="8370" w:type="dxa"/>
-            <w:tcBorders>
-              <w:top w:val="nil"/>
-              <w:left w:val="nil"/>
-              <w:bottom w:val="single" w:sz="4" w:space="0" w:color="000000"/>
-              <w:right w:val="single" w:sz="4" w:space="0" w:color="000000"/>
-            </w:tcBorders>
-            <w:shd w:val="clear" w:color="auto" w:fill="auto"/>
-            <w:hideMark/>
-          </w:tcPr>
-          <w:p>
-            <w:pPr>
-              <w:spacing w:after="0" w:line="240" w:lineRule="auto"/>
-              <w:rPr>
-                <w:rFonts w:eastAsia="Times New Roman" w:cs="Arial"/>
-                <w:color w:val="000000"/>
-                <w:sz w:val="28"/>
-                <w:szCs w:val="28"/>
-              </w:rPr>
-            </w:pPr>
-            <w:r>
-              <w:rPr>
-                <w:rFonts w:eastAsia="Times New Roman" w:cs="Arial"/>
-                <w:color w:val="000000"/>
-                <w:sz w:val="28"/>
-                <w:szCs w:val="28"/>
-              </w:rPr>
-              <w:t>TA: Scoring page does not have valid error messages</w:t>
+              <w:t>TA: Forms: Reorder page displays "Save Reorder" and "Cancel" buttons twice</w:t>
             </w:r>
           </w:p>
         </w:tc>
@@ -2042,33 +3290,32 @@
           <w:tcPr>
             <w:tcW w:w="1165" w:type="dxa"/>
             <w:tcBorders>
-              <w:top w:val="nil"/>
+              <w:top w:val="single" w:sz="4" w:space="0" w:color="auto"/>
               <w:left w:val="single" w:sz="4" w:space="0" w:color="auto"/>
               <w:bottom w:val="single" w:sz="4" w:space="0" w:color="auto"/>
               <w:right w:val="single" w:sz="4" w:space="0" w:color="auto"/>
             </w:tcBorders>
             <w:shd w:val="clear" w:color="auto" w:fill="auto"/>
             <w:noWrap/>
-            <w:hideMark/>
-          </w:tcPr>
-          <w:p>
-            <w:pPr>
-              <w:spacing w:after="0" w:line="240" w:lineRule="auto"/>
-              <w:rPr>
-                <w:rFonts w:eastAsia="Times New Roman" w:cs="Times New Roman"/>
-                <w:color w:val="000000"/>
-                <w:sz w:val="28"/>
-                <w:szCs w:val="28"/>
-              </w:rPr>
-            </w:pPr>
-            <w:r>
-              <w:rPr>
-                <w:rFonts w:eastAsia="Times New Roman" w:cs="Times New Roman"/>
-                <w:color w:val="000000"/>
-                <w:sz w:val="28"/>
-                <w:szCs w:val="28"/>
-              </w:rPr>
-              <w:t>SB-274</w:t>
+          </w:tcPr>
+          <w:p>
+            <w:pPr>
+              <w:spacing w:after="0" w:line="240" w:lineRule="auto"/>
+              <w:rPr>
+                <w:rFonts w:eastAsia="Times New Roman" w:cs="Times New Roman"/>
+                <w:color w:val="000000"/>
+                <w:sz w:val="28"/>
+                <w:szCs w:val="28"/>
+              </w:rPr>
+            </w:pPr>
+            <w:r>
+              <w:rPr>
+                <w:rFonts w:eastAsia="Times New Roman" w:cs="Times New Roman"/>
+                <w:color w:val="000000"/>
+                <w:sz w:val="28"/>
+                <w:szCs w:val="28"/>
+              </w:rPr>
+              <w:t>SB-1445</w:t>
             </w:r>
           </w:p>
         </w:tc>
@@ -2076,104 +3323,31 @@
           <w:tcPr>
             <w:tcW w:w="8370" w:type="dxa"/>
             <w:tcBorders>
-              <w:top w:val="nil"/>
+              <w:top w:val="single" w:sz="4" w:space="0" w:color="auto"/>
               <w:left w:val="nil"/>
-              <w:bottom w:val="single" w:sz="4" w:space="0" w:color="000000"/>
-              <w:right w:val="single" w:sz="4" w:space="0" w:color="000000"/>
-            </w:tcBorders>
-            <w:shd w:val="clear" w:color="auto" w:fill="auto"/>
-            <w:hideMark/>
-          </w:tcPr>
-          <w:p>
-            <w:pPr>
-              <w:spacing w:after="0" w:line="240" w:lineRule="auto"/>
-              <w:rPr>
-                <w:rFonts w:eastAsia="Times New Roman" w:cs="Arial"/>
-                <w:color w:val="000000"/>
-                <w:sz w:val="28"/>
-                <w:szCs w:val="28"/>
-              </w:rPr>
-            </w:pPr>
-            <w:r>
-              <w:rPr>
-                <w:rFonts w:eastAsia="Times New Roman" w:cs="Arial"/>
-                <w:color w:val="000000"/>
-                <w:sz w:val="28"/>
-                <w:szCs w:val="28"/>
-              </w:rPr>
-              <w:t>Test Authoring: Slide to view test-creation option has text alignment issue</w:t>
-            </w:r>
-          </w:p>
-        </w:tc>
-      </w:tr>
-      <w:tr>
-        <w:trPr>
-          <w:trHeight w:val="300"/>
-        </w:trPr>
-        <w:tc>
-          <w:tcPr>
-            <w:tcW w:w="1165" w:type="dxa"/>
-            <w:tcBorders>
-              <w:top w:val="nil"/>
-              <w:left w:val="single" w:sz="4" w:space="0" w:color="auto"/>
               <w:bottom w:val="single" w:sz="4" w:space="0" w:color="auto"/>
               <w:right w:val="single" w:sz="4" w:space="0" w:color="auto"/>
             </w:tcBorders>
             <w:shd w:val="clear" w:color="auto" w:fill="auto"/>
-            <w:noWrap/>
-            <w:hideMark/>
-          </w:tcPr>
-          <w:p>
-            <w:pPr>
-              <w:spacing w:after="0" w:line="240" w:lineRule="auto"/>
-              <w:rPr>
-                <w:rFonts w:eastAsia="Times New Roman" w:cs="Times New Roman"/>
-                <w:color w:val="000000"/>
-                <w:sz w:val="28"/>
-                <w:szCs w:val="28"/>
-              </w:rPr>
-            </w:pPr>
-            <w:r>
-              <w:rPr>
-                <w:rFonts w:eastAsia="Times New Roman" w:cs="Times New Roman"/>
-                <w:color w:val="000000"/>
-                <w:sz w:val="28"/>
-                <w:szCs w:val="28"/>
-              </w:rPr>
-              <w:t>SB-368</w:t>
-            </w:r>
-          </w:p>
-        </w:tc>
-        <w:tc>
-          <w:tcPr>
-            <w:tcW w:w="8370" w:type="dxa"/>
-            <w:tcBorders>
-              <w:top w:val="nil"/>
-              <w:left w:val="nil"/>
-              <w:bottom w:val="single" w:sz="4" w:space="0" w:color="000000"/>
-              <w:right w:val="single" w:sz="4" w:space="0" w:color="000000"/>
-            </w:tcBorders>
-            <w:shd w:val="clear" w:color="auto" w:fill="auto"/>
-            <w:hideMark/>
-          </w:tcPr>
-          <w:p>
-            <w:pPr>
-              <w:spacing w:after="0" w:line="240" w:lineRule="auto"/>
-              <w:rPr>
-                <w:rFonts w:eastAsia="Times New Roman" w:cs="Arial"/>
-                <w:color w:val="000000"/>
-                <w:sz w:val="28"/>
-                <w:szCs w:val="28"/>
-              </w:rPr>
-            </w:pPr>
-            <w:r>
-              <w:rPr>
-                <w:rFonts w:eastAsia="Times New Roman" w:cs="Arial"/>
-                <w:color w:val="000000"/>
-                <w:sz w:val="28"/>
-                <w:szCs w:val="28"/>
-              </w:rPr>
-              <w:t>TA: Blueprint: Inconsistent size of columns</w:t>
+          </w:tcPr>
+          <w:p>
+            <w:pPr>
+              <w:spacing w:after="0" w:line="240" w:lineRule="auto"/>
+              <w:rPr>
+                <w:rFonts w:eastAsia="Times New Roman" w:cs="Arial"/>
+                <w:color w:val="000000"/>
+                <w:sz w:val="28"/>
+                <w:szCs w:val="28"/>
+              </w:rPr>
+            </w:pPr>
+            <w:r>
+              <w:rPr>
+                <w:rFonts w:eastAsia="Times New Roman" w:cs="Arial"/>
+                <w:color w:val="000000"/>
+                <w:sz w:val="28"/>
+                <w:szCs w:val="28"/>
+              </w:rPr>
+              <w:t>TA: Forms: Forms: "Required" validation is missing for Language field</w:t>
             </w:r>
           </w:p>
         </w:tc>
@@ -2186,33 +3360,32 @@
           <w:tcPr>
             <w:tcW w:w="1165" w:type="dxa"/>
             <w:tcBorders>
-              <w:top w:val="nil"/>
+              <w:top w:val="single" w:sz="4" w:space="0" w:color="auto"/>
               <w:left w:val="single" w:sz="4" w:space="0" w:color="auto"/>
               <w:bottom w:val="single" w:sz="4" w:space="0" w:color="auto"/>
               <w:right w:val="single" w:sz="4" w:space="0" w:color="auto"/>
             </w:tcBorders>
             <w:shd w:val="clear" w:color="auto" w:fill="auto"/>
             <w:noWrap/>
-            <w:hideMark/>
-          </w:tcPr>
-          <w:p>
-            <w:pPr>
-              <w:spacing w:after="0" w:line="240" w:lineRule="auto"/>
-              <w:rPr>
-                <w:rFonts w:eastAsia="Times New Roman" w:cs="Times New Roman"/>
-                <w:color w:val="000000"/>
-                <w:sz w:val="28"/>
-                <w:szCs w:val="28"/>
-              </w:rPr>
-            </w:pPr>
-            <w:r>
-              <w:rPr>
-                <w:rFonts w:eastAsia="Times New Roman" w:cs="Times New Roman"/>
-                <w:color w:val="000000"/>
-                <w:sz w:val="28"/>
-                <w:szCs w:val="28"/>
-              </w:rPr>
-              <w:t>SB-424</w:t>
+          </w:tcPr>
+          <w:p>
+            <w:pPr>
+              <w:spacing w:after="0" w:line="240" w:lineRule="auto"/>
+              <w:rPr>
+                <w:rFonts w:eastAsia="Times New Roman" w:cs="Times New Roman"/>
+                <w:color w:val="000000"/>
+                <w:sz w:val="28"/>
+                <w:szCs w:val="28"/>
+              </w:rPr>
+            </w:pPr>
+            <w:r>
+              <w:rPr>
+                <w:rFonts w:eastAsia="Times New Roman" w:cs="Times New Roman"/>
+                <w:color w:val="000000"/>
+                <w:sz w:val="28"/>
+                <w:szCs w:val="28"/>
+              </w:rPr>
+              <w:t>SB-1465</w:t>
             </w:r>
           </w:p>
         </w:tc>
@@ -2220,32 +3393,31 @@
           <w:tcPr>
             <w:tcW w:w="8370" w:type="dxa"/>
             <w:tcBorders>
-              <w:top w:val="nil"/>
+              <w:top w:val="single" w:sz="4" w:space="0" w:color="auto"/>
               <w:left w:val="nil"/>
-              <w:bottom w:val="single" w:sz="4" w:space="0" w:color="000000"/>
-              <w:right w:val="single" w:sz="4" w:space="0" w:color="000000"/>
-            </w:tcBorders>
-            <w:shd w:val="clear" w:color="auto" w:fill="auto"/>
-            <w:hideMark/>
-          </w:tcPr>
-          <w:p>
-            <w:pPr>
-              <w:spacing w:after="0" w:line="240" w:lineRule="auto"/>
-              <w:rPr>
-                <w:rFonts w:eastAsia="Times New Roman" w:cs="Arial"/>
-                <w:color w:val="000000"/>
-                <w:sz w:val="28"/>
-                <w:szCs w:val="28"/>
-              </w:rPr>
-            </w:pPr>
-            <w:r>
-              <w:rPr>
-                <w:rFonts w:eastAsia="Times New Roman" w:cs="Arial"/>
-                <w:color w:val="000000"/>
-                <w:sz w:val="28"/>
-                <w:szCs w:val="28"/>
-              </w:rPr>
-              <w:t>TA: Manage Standard Publication: User is not able to sort columns like Tenant/Subjects</w:t>
+              <w:bottom w:val="single" w:sz="4" w:space="0" w:color="auto"/>
+              <w:right w:val="single" w:sz="4" w:space="0" w:color="auto"/>
+            </w:tcBorders>
+            <w:shd w:val="clear" w:color="auto" w:fill="auto"/>
+          </w:tcPr>
+          <w:p>
+            <w:pPr>
+              <w:spacing w:after="0" w:line="240" w:lineRule="auto"/>
+              <w:rPr>
+                <w:rFonts w:eastAsia="Times New Roman" w:cs="Arial"/>
+                <w:color w:val="000000"/>
+                <w:sz w:val="28"/>
+                <w:szCs w:val="28"/>
+              </w:rPr>
+            </w:pPr>
+            <w:r>
+              <w:rPr>
+                <w:rFonts w:eastAsia="Times New Roman" w:cs="Arial"/>
+                <w:color w:val="000000"/>
+                <w:sz w:val="28"/>
+                <w:szCs w:val="28"/>
+              </w:rPr>
+              <w:t>TA: Master Item Pool: Affinity Group Summary: Search button is not needed</w:t>
             </w:r>
           </w:p>
         </w:tc>
@@ -2258,34 +3430,32 @@
           <w:tcPr>
             <w:tcW w:w="1165" w:type="dxa"/>
             <w:tcBorders>
-              <w:top w:val="nil"/>
+              <w:top w:val="single" w:sz="4" w:space="0" w:color="auto"/>
               <w:left w:val="single" w:sz="4" w:space="0" w:color="auto"/>
               <w:bottom w:val="single" w:sz="4" w:space="0" w:color="auto"/>
               <w:right w:val="single" w:sz="4" w:space="0" w:color="auto"/>
             </w:tcBorders>
             <w:shd w:val="clear" w:color="auto" w:fill="auto"/>
             <w:noWrap/>
-            <w:hideMark/>
-          </w:tcPr>
-          <w:p>
-            <w:pPr>
-              <w:spacing w:after="0" w:line="240" w:lineRule="auto"/>
-              <w:rPr>
-                <w:rFonts w:eastAsia="Times New Roman" w:cs="Times New Roman"/>
-                <w:color w:val="000000"/>
-                <w:sz w:val="28"/>
-                <w:szCs w:val="28"/>
-              </w:rPr>
-            </w:pPr>
-            <w:r>
-              <w:rPr>
-                <w:rFonts w:eastAsia="Times New Roman" w:cs="Times New Roman"/>
-                <w:color w:val="000000"/>
-                <w:sz w:val="28"/>
-                <w:szCs w:val="28"/>
-              </w:rPr>
-              <w:lastRenderedPageBreak/>
-              <w:t>SB-425</w:t>
+          </w:tcPr>
+          <w:p>
+            <w:pPr>
+              <w:spacing w:after="0" w:line="240" w:lineRule="auto"/>
+              <w:rPr>
+                <w:rFonts w:eastAsia="Times New Roman" w:cs="Times New Roman"/>
+                <w:color w:val="000000"/>
+                <w:sz w:val="28"/>
+                <w:szCs w:val="28"/>
+              </w:rPr>
+            </w:pPr>
+            <w:r>
+              <w:rPr>
+                <w:rFonts w:eastAsia="Times New Roman" w:cs="Times New Roman"/>
+                <w:color w:val="000000"/>
+                <w:sz w:val="28"/>
+                <w:szCs w:val="28"/>
+              </w:rPr>
+              <w:t>SB-1464</w:t>
             </w:r>
           </w:p>
         </w:tc>
@@ -2293,104 +3463,31 @@
           <w:tcPr>
             <w:tcW w:w="8370" w:type="dxa"/>
             <w:tcBorders>
-              <w:top w:val="nil"/>
+              <w:top w:val="single" w:sz="4" w:space="0" w:color="auto"/>
               <w:left w:val="nil"/>
-              <w:bottom w:val="single" w:sz="4" w:space="0" w:color="000000"/>
-              <w:right w:val="single" w:sz="4" w:space="0" w:color="000000"/>
-            </w:tcBorders>
-            <w:shd w:val="clear" w:color="auto" w:fill="auto"/>
-            <w:hideMark/>
-          </w:tcPr>
-          <w:p>
-            <w:pPr>
-              <w:spacing w:after="0" w:line="240" w:lineRule="auto"/>
-              <w:rPr>
-                <w:rFonts w:eastAsia="Times New Roman" w:cs="Arial"/>
-                <w:color w:val="000000"/>
-                <w:sz w:val="28"/>
-                <w:szCs w:val="28"/>
-              </w:rPr>
-            </w:pPr>
-            <w:r>
-              <w:rPr>
-                <w:rFonts w:eastAsia="Times New Roman" w:cs="Arial"/>
-                <w:color w:val="000000"/>
-                <w:sz w:val="28"/>
-                <w:szCs w:val="28"/>
-              </w:rPr>
-              <w:t>TA: Item Selection Algorithm: Parameter Details: Type: Drop Down Link border is cutting off</w:t>
-            </w:r>
-          </w:p>
-        </w:tc>
-      </w:tr>
-      <w:tr>
-        <w:trPr>
-          <w:trHeight w:val="855"/>
-        </w:trPr>
-        <w:tc>
-          <w:tcPr>
-            <w:tcW w:w="1165" w:type="dxa"/>
-            <w:tcBorders>
-              <w:top w:val="nil"/>
-              <w:left w:val="single" w:sz="4" w:space="0" w:color="auto"/>
               <w:bottom w:val="single" w:sz="4" w:space="0" w:color="auto"/>
               <w:right w:val="single" w:sz="4" w:space="0" w:color="auto"/>
             </w:tcBorders>
             <w:shd w:val="clear" w:color="auto" w:fill="auto"/>
-            <w:noWrap/>
-            <w:hideMark/>
-          </w:tcPr>
-          <w:p>
-            <w:pPr>
-              <w:spacing w:after="0" w:line="240" w:lineRule="auto"/>
-              <w:rPr>
-                <w:rFonts w:eastAsia="Times New Roman" w:cs="Times New Roman"/>
-                <w:color w:val="000000"/>
-                <w:sz w:val="28"/>
-                <w:szCs w:val="28"/>
-              </w:rPr>
-            </w:pPr>
-            <w:r>
-              <w:rPr>
-                <w:rFonts w:eastAsia="Times New Roman" w:cs="Times New Roman"/>
-                <w:color w:val="000000"/>
-                <w:sz w:val="28"/>
-                <w:szCs w:val="28"/>
-              </w:rPr>
-              <w:t>SB-868</w:t>
-            </w:r>
-          </w:p>
-        </w:tc>
-        <w:tc>
-          <w:tcPr>
-            <w:tcW w:w="8370" w:type="dxa"/>
-            <w:tcBorders>
-              <w:top w:val="nil"/>
-              <w:left w:val="nil"/>
-              <w:bottom w:val="single" w:sz="4" w:space="0" w:color="000000"/>
-              <w:right w:val="single" w:sz="4" w:space="0" w:color="000000"/>
-            </w:tcBorders>
-            <w:shd w:val="clear" w:color="auto" w:fill="auto"/>
-            <w:hideMark/>
-          </w:tcPr>
-          <w:p>
-            <w:pPr>
-              <w:spacing w:after="0" w:line="240" w:lineRule="auto"/>
-              <w:rPr>
-                <w:rFonts w:eastAsia="Times New Roman" w:cs="Arial"/>
-                <w:color w:val="000000"/>
-                <w:sz w:val="28"/>
-                <w:szCs w:val="28"/>
-              </w:rPr>
-            </w:pPr>
-            <w:r>
-              <w:rPr>
-                <w:rFonts w:eastAsia="Times New Roman" w:cs="Arial"/>
-                <w:color w:val="000000"/>
-                <w:sz w:val="28"/>
-                <w:szCs w:val="28"/>
-              </w:rPr>
-              <w:t>Test Authoring: Standards Publications: Publisher drop down shows all publishers including the ones that do not have Subjects or Publications.</w:t>
+          </w:tcPr>
+          <w:p>
+            <w:pPr>
+              <w:spacing w:after="0" w:line="240" w:lineRule="auto"/>
+              <w:rPr>
+                <w:rFonts w:eastAsia="Times New Roman" w:cs="Arial"/>
+                <w:color w:val="000000"/>
+                <w:sz w:val="28"/>
+                <w:szCs w:val="28"/>
+              </w:rPr>
+            </w:pPr>
+            <w:r>
+              <w:rPr>
+                <w:rFonts w:eastAsia="Times New Roman" w:cs="Arial"/>
+                <w:color w:val="000000"/>
+                <w:sz w:val="28"/>
+                <w:szCs w:val="28"/>
+              </w:rPr>
+              <w:t>TA: Blueprints: Affinity groups: column names overlap each other</w:t>
             </w:r>
           </w:p>
         </w:tc>
@@ -2403,33 +3500,32 @@
           <w:tcPr>
             <w:tcW w:w="1165" w:type="dxa"/>
             <w:tcBorders>
-              <w:top w:val="nil"/>
+              <w:top w:val="single" w:sz="4" w:space="0" w:color="auto"/>
               <w:left w:val="single" w:sz="4" w:space="0" w:color="auto"/>
               <w:bottom w:val="single" w:sz="4" w:space="0" w:color="auto"/>
               <w:right w:val="single" w:sz="4" w:space="0" w:color="auto"/>
             </w:tcBorders>
             <w:shd w:val="clear" w:color="auto" w:fill="auto"/>
             <w:noWrap/>
-            <w:hideMark/>
-          </w:tcPr>
-          <w:p>
-            <w:pPr>
-              <w:spacing w:after="0" w:line="240" w:lineRule="auto"/>
-              <w:rPr>
-                <w:rFonts w:eastAsia="Times New Roman" w:cs="Times New Roman"/>
-                <w:color w:val="000000"/>
-                <w:sz w:val="28"/>
-                <w:szCs w:val="28"/>
-              </w:rPr>
-            </w:pPr>
-            <w:r>
-              <w:rPr>
-                <w:rFonts w:eastAsia="Times New Roman" w:cs="Times New Roman"/>
-                <w:color w:val="000000"/>
-                <w:sz w:val="28"/>
-                <w:szCs w:val="28"/>
-              </w:rPr>
-              <w:t>SB-879</w:t>
+          </w:tcPr>
+          <w:p>
+            <w:pPr>
+              <w:spacing w:after="0" w:line="240" w:lineRule="auto"/>
+              <w:rPr>
+                <w:rFonts w:eastAsia="Times New Roman" w:cs="Times New Roman"/>
+                <w:color w:val="000000"/>
+                <w:sz w:val="28"/>
+                <w:szCs w:val="28"/>
+              </w:rPr>
+            </w:pPr>
+            <w:r>
+              <w:rPr>
+                <w:rFonts w:eastAsia="Times New Roman" w:cs="Times New Roman"/>
+                <w:color w:val="000000"/>
+                <w:sz w:val="28"/>
+                <w:szCs w:val="28"/>
+              </w:rPr>
+              <w:t>SB-1447</w:t>
             </w:r>
           </w:p>
         </w:tc>
@@ -2437,32 +3533,31 @@
           <w:tcPr>
             <w:tcW w:w="8370" w:type="dxa"/>
             <w:tcBorders>
-              <w:top w:val="nil"/>
+              <w:top w:val="single" w:sz="4" w:space="0" w:color="auto"/>
               <w:left w:val="nil"/>
-              <w:bottom w:val="single" w:sz="4" w:space="0" w:color="000000"/>
-              <w:right w:val="single" w:sz="4" w:space="0" w:color="000000"/>
-            </w:tcBorders>
-            <w:shd w:val="clear" w:color="auto" w:fill="auto"/>
-            <w:hideMark/>
-          </w:tcPr>
-          <w:p>
-            <w:pPr>
-              <w:spacing w:after="0" w:line="240" w:lineRule="auto"/>
-              <w:rPr>
-                <w:rFonts w:eastAsia="Times New Roman" w:cs="Arial"/>
-                <w:color w:val="000000"/>
-                <w:sz w:val="28"/>
-                <w:szCs w:val="28"/>
-              </w:rPr>
-            </w:pPr>
-            <w:r>
-              <w:rPr>
-                <w:rFonts w:eastAsia="Times New Roman" w:cs="Arial"/>
-                <w:color w:val="000000"/>
-                <w:sz w:val="28"/>
-                <w:szCs w:val="28"/>
-              </w:rPr>
-              <w:t>Test Authoring: Blueprints: Top scroll bar for table is not clearly visible for blueprints with more parameters</w:t>
+              <w:bottom w:val="single" w:sz="4" w:space="0" w:color="auto"/>
+              <w:right w:val="single" w:sz="4" w:space="0" w:color="auto"/>
+            </w:tcBorders>
+            <w:shd w:val="clear" w:color="auto" w:fill="auto"/>
+          </w:tcPr>
+          <w:p>
+            <w:pPr>
+              <w:spacing w:after="0" w:line="240" w:lineRule="auto"/>
+              <w:rPr>
+                <w:rFonts w:eastAsia="Times New Roman" w:cs="Arial"/>
+                <w:color w:val="000000"/>
+                <w:sz w:val="28"/>
+                <w:szCs w:val="28"/>
+              </w:rPr>
+            </w:pPr>
+            <w:r>
+              <w:rPr>
+                <w:rFonts w:eastAsia="Times New Roman" w:cs="Arial"/>
+                <w:color w:val="000000"/>
+                <w:sz w:val="28"/>
+                <w:szCs w:val="28"/>
+              </w:rPr>
+              <w:t>TA: Blueprints: Unknown application error for new test in some cases.</w:t>
             </w:r>
           </w:p>
         </w:tc>
@@ -2475,33 +3570,32 @@
           <w:tcPr>
             <w:tcW w:w="1165" w:type="dxa"/>
             <w:tcBorders>
-              <w:top w:val="nil"/>
+              <w:top w:val="single" w:sz="4" w:space="0" w:color="auto"/>
               <w:left w:val="single" w:sz="4" w:space="0" w:color="auto"/>
               <w:bottom w:val="single" w:sz="4" w:space="0" w:color="auto"/>
               <w:right w:val="single" w:sz="4" w:space="0" w:color="auto"/>
             </w:tcBorders>
             <w:shd w:val="clear" w:color="auto" w:fill="auto"/>
             <w:noWrap/>
-            <w:hideMark/>
-          </w:tcPr>
-          <w:p>
-            <w:pPr>
-              <w:spacing w:after="0" w:line="240" w:lineRule="auto"/>
-              <w:rPr>
-                <w:rFonts w:eastAsia="Times New Roman" w:cs="Times New Roman"/>
-                <w:color w:val="000000"/>
-                <w:sz w:val="28"/>
-                <w:szCs w:val="28"/>
-              </w:rPr>
-            </w:pPr>
-            <w:r>
-              <w:rPr>
-                <w:rFonts w:eastAsia="Times New Roman" w:cs="Times New Roman"/>
-                <w:color w:val="000000"/>
-                <w:sz w:val="28"/>
-                <w:szCs w:val="28"/>
-              </w:rPr>
-              <w:t>SB-945</w:t>
+          </w:tcPr>
+          <w:p>
+            <w:pPr>
+              <w:spacing w:after="0" w:line="240" w:lineRule="auto"/>
+              <w:rPr>
+                <w:rFonts w:eastAsia="Times New Roman" w:cs="Times New Roman"/>
+                <w:color w:val="000000"/>
+                <w:sz w:val="28"/>
+                <w:szCs w:val="28"/>
+              </w:rPr>
+            </w:pPr>
+            <w:r>
+              <w:rPr>
+                <w:rFonts w:eastAsia="Times New Roman" w:cs="Times New Roman"/>
+                <w:color w:val="000000"/>
+                <w:sz w:val="28"/>
+                <w:szCs w:val="28"/>
+              </w:rPr>
+              <w:t>SB-276</w:t>
             </w:r>
           </w:p>
         </w:tc>
@@ -2509,320 +3603,31 @@
           <w:tcPr>
             <w:tcW w:w="8370" w:type="dxa"/>
             <w:tcBorders>
-              <w:top w:val="nil"/>
+              <w:top w:val="single" w:sz="4" w:space="0" w:color="auto"/>
               <w:left w:val="nil"/>
-              <w:bottom w:val="single" w:sz="4" w:space="0" w:color="000000"/>
-              <w:right w:val="single" w:sz="4" w:space="0" w:color="000000"/>
-            </w:tcBorders>
-            <w:shd w:val="clear" w:color="auto" w:fill="auto"/>
-            <w:hideMark/>
-          </w:tcPr>
-          <w:p>
-            <w:pPr>
-              <w:spacing w:after="0" w:line="240" w:lineRule="auto"/>
-              <w:rPr>
-                <w:rFonts w:eastAsia="Times New Roman" w:cs="Arial"/>
-                <w:color w:val="000000"/>
-                <w:sz w:val="28"/>
-                <w:szCs w:val="28"/>
-              </w:rPr>
-            </w:pPr>
-            <w:r>
-              <w:rPr>
-                <w:rFonts w:eastAsia="Times New Roman" w:cs="Arial"/>
-                <w:color w:val="000000"/>
-                <w:sz w:val="28"/>
-                <w:szCs w:val="28"/>
-              </w:rPr>
-              <w:t>Test Authoring: A small square appears when you click on any section (only in Chrome)</w:t>
-            </w:r>
-          </w:p>
-        </w:tc>
-      </w:tr>
-      <w:tr>
-        <w:trPr>
-          <w:trHeight w:val="300"/>
-        </w:trPr>
-        <w:tc>
-          <w:tcPr>
-            <w:tcW w:w="1165" w:type="dxa"/>
-            <w:tcBorders>
-              <w:top w:val="nil"/>
-              <w:left w:val="single" w:sz="4" w:space="0" w:color="auto"/>
               <w:bottom w:val="single" w:sz="4" w:space="0" w:color="auto"/>
               <w:right w:val="single" w:sz="4" w:space="0" w:color="auto"/>
             </w:tcBorders>
             <w:shd w:val="clear" w:color="auto" w:fill="auto"/>
-            <w:noWrap/>
-            <w:hideMark/>
-          </w:tcPr>
-          <w:p>
-            <w:pPr>
-              <w:spacing w:after="0" w:line="240" w:lineRule="auto"/>
-              <w:rPr>
-                <w:rFonts w:eastAsia="Times New Roman" w:cs="Times New Roman"/>
-                <w:color w:val="000000"/>
-                <w:sz w:val="28"/>
-                <w:szCs w:val="28"/>
-              </w:rPr>
-            </w:pPr>
-            <w:r>
-              <w:rPr>
-                <w:rFonts w:eastAsia="Times New Roman" w:cs="Times New Roman"/>
-                <w:color w:val="000000"/>
-                <w:sz w:val="28"/>
-                <w:szCs w:val="28"/>
-              </w:rPr>
-              <w:t>SB-954</w:t>
-            </w:r>
-          </w:p>
-        </w:tc>
-        <w:tc>
-          <w:tcPr>
-            <w:tcW w:w="8370" w:type="dxa"/>
-            <w:tcBorders>
-              <w:top w:val="nil"/>
-              <w:left w:val="nil"/>
-              <w:bottom w:val="single" w:sz="4" w:space="0" w:color="000000"/>
-              <w:right w:val="single" w:sz="4" w:space="0" w:color="000000"/>
-            </w:tcBorders>
-            <w:shd w:val="clear" w:color="auto" w:fill="auto"/>
-            <w:hideMark/>
-          </w:tcPr>
-          <w:p>
-            <w:pPr>
-              <w:spacing w:after="0" w:line="240" w:lineRule="auto"/>
-              <w:rPr>
-                <w:rFonts w:eastAsia="Times New Roman" w:cs="Arial"/>
-                <w:color w:val="000000"/>
-                <w:sz w:val="28"/>
-                <w:szCs w:val="28"/>
-              </w:rPr>
-            </w:pPr>
-            <w:r>
-              <w:rPr>
-                <w:rFonts w:eastAsia="Times New Roman" w:cs="Arial"/>
-                <w:color w:val="000000"/>
-                <w:sz w:val="28"/>
-                <w:szCs w:val="28"/>
-              </w:rPr>
-              <w:t>TA: Forms: Items: Item search by grade is working inconsistently</w:t>
-            </w:r>
-          </w:p>
-        </w:tc>
-      </w:tr>
-      <w:tr>
-        <w:trPr>
-          <w:trHeight w:val="300"/>
-        </w:trPr>
-        <w:tc>
-          <w:tcPr>
-            <w:tcW w:w="1165" w:type="dxa"/>
-            <w:tcBorders>
-              <w:top w:val="nil"/>
-              <w:left w:val="single" w:sz="4" w:space="0" w:color="auto"/>
-              <w:bottom w:val="single" w:sz="4" w:space="0" w:color="auto"/>
-              <w:right w:val="single" w:sz="4" w:space="0" w:color="auto"/>
-            </w:tcBorders>
-            <w:shd w:val="clear" w:color="auto" w:fill="auto"/>
-            <w:noWrap/>
-            <w:hideMark/>
-          </w:tcPr>
-          <w:p>
-            <w:pPr>
-              <w:spacing w:after="0" w:line="240" w:lineRule="auto"/>
-              <w:rPr>
-                <w:rFonts w:eastAsia="Times New Roman" w:cs="Times New Roman"/>
-                <w:color w:val="000000"/>
-                <w:sz w:val="28"/>
-                <w:szCs w:val="28"/>
-              </w:rPr>
-            </w:pPr>
-            <w:r>
-              <w:rPr>
-                <w:rFonts w:eastAsia="Times New Roman" w:cs="Times New Roman"/>
-                <w:color w:val="000000"/>
-                <w:sz w:val="28"/>
-                <w:szCs w:val="28"/>
-              </w:rPr>
-              <w:t>SB-1444</w:t>
-            </w:r>
-          </w:p>
-        </w:tc>
-        <w:tc>
-          <w:tcPr>
-            <w:tcW w:w="8370" w:type="dxa"/>
-            <w:tcBorders>
-              <w:top w:val="nil"/>
-              <w:left w:val="nil"/>
-              <w:bottom w:val="single" w:sz="4" w:space="0" w:color="000000"/>
-              <w:right w:val="single" w:sz="4" w:space="0" w:color="000000"/>
-            </w:tcBorders>
-            <w:shd w:val="clear" w:color="auto" w:fill="auto"/>
-            <w:hideMark/>
-          </w:tcPr>
-          <w:p>
-            <w:pPr>
-              <w:spacing w:after="0" w:line="240" w:lineRule="auto"/>
-              <w:rPr>
-                <w:rFonts w:eastAsia="Times New Roman" w:cs="Arial"/>
-                <w:color w:val="000000"/>
-                <w:sz w:val="28"/>
-                <w:szCs w:val="28"/>
-              </w:rPr>
-            </w:pPr>
-            <w:r>
-              <w:rPr>
-                <w:rFonts w:eastAsia="Times New Roman" w:cs="Arial"/>
-                <w:color w:val="000000"/>
-                <w:sz w:val="28"/>
-                <w:szCs w:val="28"/>
-              </w:rPr>
-              <w:t>TA: Performance Levels: Move icon is cut off in Chrome</w:t>
-            </w:r>
-          </w:p>
-        </w:tc>
-      </w:tr>
-      <w:tr>
-        <w:trPr>
-          <w:trHeight w:val="300"/>
-        </w:trPr>
-        <w:tc>
-          <w:tcPr>
-            <w:tcW w:w="1165" w:type="dxa"/>
-            <w:tcBorders>
-              <w:top w:val="nil"/>
-              <w:left w:val="single" w:sz="4" w:space="0" w:color="auto"/>
-              <w:bottom w:val="single" w:sz="4" w:space="0" w:color="auto"/>
-              <w:right w:val="single" w:sz="4" w:space="0" w:color="auto"/>
-            </w:tcBorders>
-            <w:shd w:val="clear" w:color="auto" w:fill="auto"/>
-            <w:noWrap/>
-            <w:hideMark/>
-          </w:tcPr>
-          <w:p>
-            <w:pPr>
-              <w:spacing w:after="0" w:line="240" w:lineRule="auto"/>
-              <w:rPr>
-                <w:rFonts w:eastAsia="Times New Roman" w:cs="Times New Roman"/>
-                <w:color w:val="000000"/>
-                <w:sz w:val="28"/>
-                <w:szCs w:val="28"/>
-              </w:rPr>
-            </w:pPr>
-            <w:r>
-              <w:rPr>
-                <w:rFonts w:eastAsia="Times New Roman" w:cs="Times New Roman"/>
-                <w:color w:val="000000"/>
-                <w:sz w:val="28"/>
-                <w:szCs w:val="28"/>
-              </w:rPr>
-              <w:t>SB-238</w:t>
-            </w:r>
-          </w:p>
-        </w:tc>
-        <w:tc>
-          <w:tcPr>
-            <w:tcW w:w="8370" w:type="dxa"/>
-            <w:tcBorders>
-              <w:top w:val="nil"/>
-              <w:left w:val="nil"/>
-              <w:bottom w:val="single" w:sz="4" w:space="0" w:color="000000"/>
-              <w:right w:val="single" w:sz="4" w:space="0" w:color="000000"/>
-            </w:tcBorders>
-            <w:shd w:val="clear" w:color="auto" w:fill="auto"/>
-            <w:hideMark/>
-          </w:tcPr>
-          <w:p>
-            <w:pPr>
-              <w:spacing w:after="0" w:line="240" w:lineRule="auto"/>
-              <w:rPr>
-                <w:rFonts w:eastAsia="Times New Roman" w:cs="Arial"/>
-                <w:color w:val="000000"/>
-                <w:sz w:val="28"/>
-                <w:szCs w:val="28"/>
-              </w:rPr>
-            </w:pPr>
-            <w:r>
-              <w:rPr>
-                <w:rFonts w:eastAsia="Times New Roman" w:cs="Arial"/>
-                <w:color w:val="000000"/>
-                <w:sz w:val="28"/>
-                <w:szCs w:val="28"/>
-              </w:rPr>
-              <w:t>Resizing window makes the display look bad</w:t>
-            </w:r>
-          </w:p>
-        </w:tc>
-      </w:tr>
-      <w:tr>
-        <w:trPr>
-          <w:trHeight w:val="300"/>
-        </w:trPr>
-        <w:tc>
-          <w:tcPr>
-            <w:tcW w:w="1165" w:type="dxa"/>
-            <w:tcBorders>
-              <w:top w:val="nil"/>
-              <w:left w:val="single" w:sz="4" w:space="0" w:color="auto"/>
-              <w:bottom w:val="single" w:sz="4" w:space="0" w:color="auto"/>
-              <w:right w:val="single" w:sz="4" w:space="0" w:color="auto"/>
-            </w:tcBorders>
-            <w:shd w:val="clear" w:color="auto" w:fill="auto"/>
-            <w:noWrap/>
-            <w:hideMark/>
-          </w:tcPr>
-          <w:p>
-            <w:pPr>
-              <w:spacing w:after="0" w:line="240" w:lineRule="auto"/>
-              <w:rPr>
-                <w:rFonts w:eastAsia="Times New Roman" w:cs="Times New Roman"/>
-                <w:color w:val="000000"/>
-                <w:sz w:val="28"/>
-                <w:szCs w:val="28"/>
-              </w:rPr>
-            </w:pPr>
-            <w:r>
-              <w:rPr>
-                <w:rFonts w:eastAsia="Times New Roman" w:cs="Times New Roman"/>
-                <w:color w:val="000000"/>
-                <w:sz w:val="28"/>
-                <w:szCs w:val="28"/>
-              </w:rPr>
-              <w:t>SB-427</w:t>
-            </w:r>
-          </w:p>
-        </w:tc>
-        <w:tc>
-          <w:tcPr>
-            <w:tcW w:w="8370" w:type="dxa"/>
-            <w:tcBorders>
-              <w:top w:val="nil"/>
-              <w:left w:val="nil"/>
-              <w:bottom w:val="single" w:sz="4" w:space="0" w:color="000000"/>
-              <w:right w:val="single" w:sz="4" w:space="0" w:color="000000"/>
-            </w:tcBorders>
-            <w:shd w:val="clear" w:color="auto" w:fill="auto"/>
-            <w:hideMark/>
-          </w:tcPr>
-          <w:p>
-            <w:pPr>
-              <w:spacing w:after="0" w:line="240" w:lineRule="auto"/>
-              <w:rPr>
-                <w:rFonts w:eastAsia="Times New Roman" w:cs="Arial"/>
-                <w:color w:val="000000"/>
-                <w:sz w:val="28"/>
-                <w:szCs w:val="28"/>
-              </w:rPr>
-            </w:pPr>
-            <w:r>
-              <w:rPr>
-                <w:rFonts w:eastAsia="Times New Roman" w:cs="Arial"/>
-                <w:color w:val="000000"/>
-                <w:sz w:val="28"/>
-                <w:szCs w:val="28"/>
-              </w:rPr>
-              <w:t>TA: Computation Rule: Parameter: Blue Alert message is cutting off</w:t>
+          </w:tcPr>
+          <w:p>
+            <w:pPr>
+              <w:spacing w:after="0" w:line="240" w:lineRule="auto"/>
+              <w:rPr>
+                <w:rFonts w:eastAsia="Times New Roman" w:cs="Arial"/>
+                <w:color w:val="000000"/>
+                <w:sz w:val="28"/>
+                <w:szCs w:val="28"/>
+              </w:rPr>
+            </w:pPr>
+            <w:r>
+              <w:rPr>
+                <w:rFonts w:eastAsia="Times New Roman" w:cs="Arial"/>
+                <w:color w:val="000000"/>
+                <w:sz w:val="28"/>
+                <w:szCs w:val="28"/>
+              </w:rPr>
+              <w:t>"Slide to view Post-Test Creation Options" disappears when viewport is reduced to 1,000 pixels wide or less</w:t>
             </w:r>
           </w:p>
         </w:tc>
@@ -2835,33 +3640,32 @@
           <w:tcPr>
             <w:tcW w:w="1165" w:type="dxa"/>
             <w:tcBorders>
-              <w:top w:val="nil"/>
+              <w:top w:val="single" w:sz="4" w:space="0" w:color="auto"/>
               <w:left w:val="single" w:sz="4" w:space="0" w:color="auto"/>
               <w:bottom w:val="single" w:sz="4" w:space="0" w:color="auto"/>
               <w:right w:val="single" w:sz="4" w:space="0" w:color="auto"/>
             </w:tcBorders>
             <w:shd w:val="clear" w:color="auto" w:fill="auto"/>
             <w:noWrap/>
-            <w:hideMark/>
-          </w:tcPr>
-          <w:p>
-            <w:pPr>
-              <w:spacing w:after="0" w:line="240" w:lineRule="auto"/>
-              <w:rPr>
-                <w:rFonts w:eastAsia="Times New Roman" w:cs="Times New Roman"/>
-                <w:color w:val="000000"/>
-                <w:sz w:val="28"/>
-                <w:szCs w:val="28"/>
-              </w:rPr>
-            </w:pPr>
-            <w:r>
-              <w:rPr>
-                <w:rFonts w:eastAsia="Times New Roman" w:cs="Times New Roman"/>
-                <w:color w:val="000000"/>
-                <w:sz w:val="28"/>
-                <w:szCs w:val="28"/>
-              </w:rPr>
-              <w:t>SB-740</w:t>
+          </w:tcPr>
+          <w:p>
+            <w:pPr>
+              <w:spacing w:after="0" w:line="240" w:lineRule="auto"/>
+              <w:rPr>
+                <w:rFonts w:eastAsia="Times New Roman" w:cs="Times New Roman"/>
+                <w:color w:val="000000"/>
+                <w:sz w:val="28"/>
+                <w:szCs w:val="28"/>
+              </w:rPr>
+            </w:pPr>
+            <w:r>
+              <w:rPr>
+                <w:rFonts w:eastAsia="Times New Roman" w:cs="Times New Roman"/>
+                <w:color w:val="000000"/>
+                <w:sz w:val="28"/>
+                <w:szCs w:val="28"/>
+              </w:rPr>
+              <w:t>SB-244</w:t>
             </w:r>
           </w:p>
         </w:tc>
@@ -2869,104 +3673,31 @@
           <w:tcPr>
             <w:tcW w:w="8370" w:type="dxa"/>
             <w:tcBorders>
-              <w:top w:val="nil"/>
+              <w:top w:val="single" w:sz="4" w:space="0" w:color="auto"/>
               <w:left w:val="nil"/>
-              <w:bottom w:val="single" w:sz="4" w:space="0" w:color="000000"/>
-              <w:right w:val="single" w:sz="4" w:space="0" w:color="000000"/>
-            </w:tcBorders>
-            <w:shd w:val="clear" w:color="auto" w:fill="auto"/>
-            <w:hideMark/>
-          </w:tcPr>
-          <w:p>
-            <w:pPr>
-              <w:spacing w:after="0" w:line="240" w:lineRule="auto"/>
-              <w:rPr>
-                <w:rFonts w:eastAsia="Times New Roman" w:cs="Arial"/>
-                <w:color w:val="000000"/>
-                <w:sz w:val="28"/>
-                <w:szCs w:val="28"/>
-              </w:rPr>
-            </w:pPr>
-            <w:r>
-              <w:rPr>
-                <w:rFonts w:eastAsia="Times New Roman" w:cs="Arial"/>
-                <w:color w:val="000000"/>
-                <w:sz w:val="28"/>
-                <w:szCs w:val="28"/>
-              </w:rPr>
-              <w:t>TA: Performance Levels: Unwanted error message displayed for performance level field validations</w:t>
-            </w:r>
-          </w:p>
-        </w:tc>
-      </w:tr>
-      <w:tr>
-        <w:trPr>
-          <w:trHeight w:val="300"/>
-        </w:trPr>
-        <w:tc>
-          <w:tcPr>
-            <w:tcW w:w="1165" w:type="dxa"/>
-            <w:tcBorders>
-              <w:top w:val="nil"/>
-              <w:left w:val="single" w:sz="4" w:space="0" w:color="auto"/>
               <w:bottom w:val="single" w:sz="4" w:space="0" w:color="auto"/>
               <w:right w:val="single" w:sz="4" w:space="0" w:color="auto"/>
             </w:tcBorders>
             <w:shd w:val="clear" w:color="auto" w:fill="auto"/>
-            <w:noWrap/>
-            <w:hideMark/>
-          </w:tcPr>
-          <w:p>
-            <w:pPr>
-              <w:spacing w:after="0" w:line="240" w:lineRule="auto"/>
-              <w:rPr>
-                <w:rFonts w:eastAsia="Times New Roman" w:cs="Times New Roman"/>
-                <w:color w:val="000000"/>
-                <w:sz w:val="28"/>
-                <w:szCs w:val="28"/>
-              </w:rPr>
-            </w:pPr>
-            <w:r>
-              <w:rPr>
-                <w:rFonts w:eastAsia="Times New Roman" w:cs="Times New Roman"/>
-                <w:color w:val="000000"/>
-                <w:sz w:val="28"/>
-                <w:szCs w:val="28"/>
-              </w:rPr>
-              <w:t>SB-815</w:t>
-            </w:r>
-          </w:p>
-        </w:tc>
-        <w:tc>
-          <w:tcPr>
-            <w:tcW w:w="8370" w:type="dxa"/>
-            <w:tcBorders>
-              <w:top w:val="nil"/>
-              <w:left w:val="nil"/>
-              <w:bottom w:val="single" w:sz="4" w:space="0" w:color="000000"/>
-              <w:right w:val="single" w:sz="4" w:space="0" w:color="000000"/>
-            </w:tcBorders>
-            <w:shd w:val="clear" w:color="auto" w:fill="auto"/>
-            <w:hideMark/>
-          </w:tcPr>
-          <w:p>
-            <w:pPr>
-              <w:spacing w:after="0" w:line="240" w:lineRule="auto"/>
-              <w:rPr>
-                <w:rFonts w:eastAsia="Times New Roman" w:cs="Arial"/>
-                <w:color w:val="000000"/>
-                <w:sz w:val="28"/>
-                <w:szCs w:val="28"/>
-              </w:rPr>
-            </w:pPr>
-            <w:r>
-              <w:rPr>
-                <w:rFonts w:eastAsia="Times New Roman" w:cs="Arial"/>
-                <w:color w:val="000000"/>
-                <w:sz w:val="28"/>
-                <w:szCs w:val="28"/>
-              </w:rPr>
-              <w:t>TA: Segment Pools: Enemy List: Item Search inconsistency</w:t>
+          </w:tcPr>
+          <w:p>
+            <w:pPr>
+              <w:spacing w:after="0" w:line="240" w:lineRule="auto"/>
+              <w:rPr>
+                <w:rFonts w:eastAsia="Times New Roman" w:cs="Arial"/>
+                <w:color w:val="000000"/>
+                <w:sz w:val="28"/>
+                <w:szCs w:val="28"/>
+              </w:rPr>
+            </w:pPr>
+            <w:r>
+              <w:rPr>
+                <w:rFonts w:eastAsia="Times New Roman" w:cs="Arial"/>
+                <w:color w:val="000000"/>
+                <w:sz w:val="28"/>
+                <w:szCs w:val="28"/>
+              </w:rPr>
+              <w:t>Parameter Icons in Item Selection Algorithms are slightly being cut off in Internet Explorer 11</w:t>
             </w:r>
           </w:p>
         </w:tc>
@@ -2979,33 +3710,32 @@
           <w:tcPr>
             <w:tcW w:w="1165" w:type="dxa"/>
             <w:tcBorders>
-              <w:top w:val="nil"/>
+              <w:top w:val="single" w:sz="4" w:space="0" w:color="auto"/>
               <w:left w:val="single" w:sz="4" w:space="0" w:color="auto"/>
               <w:bottom w:val="single" w:sz="4" w:space="0" w:color="auto"/>
               <w:right w:val="single" w:sz="4" w:space="0" w:color="auto"/>
             </w:tcBorders>
             <w:shd w:val="clear" w:color="auto" w:fill="auto"/>
             <w:noWrap/>
-            <w:hideMark/>
-          </w:tcPr>
-          <w:p>
-            <w:pPr>
-              <w:spacing w:after="0" w:line="240" w:lineRule="auto"/>
-              <w:rPr>
-                <w:rFonts w:eastAsia="Times New Roman" w:cs="Times New Roman"/>
-                <w:color w:val="000000"/>
-                <w:sz w:val="28"/>
-                <w:szCs w:val="28"/>
-              </w:rPr>
-            </w:pPr>
-            <w:r>
-              <w:rPr>
-                <w:rFonts w:eastAsia="Times New Roman" w:cs="Times New Roman"/>
-                <w:color w:val="000000"/>
-                <w:sz w:val="28"/>
-                <w:szCs w:val="28"/>
-              </w:rPr>
-              <w:t>SB-881</w:t>
+          </w:tcPr>
+          <w:p>
+            <w:pPr>
+              <w:spacing w:after="0" w:line="240" w:lineRule="auto"/>
+              <w:rPr>
+                <w:rFonts w:eastAsia="Times New Roman" w:cs="Times New Roman"/>
+                <w:color w:val="000000"/>
+                <w:sz w:val="28"/>
+                <w:szCs w:val="28"/>
+              </w:rPr>
+            </w:pPr>
+            <w:r>
+              <w:rPr>
+                <w:rFonts w:eastAsia="Times New Roman" w:cs="Times New Roman"/>
+                <w:color w:val="000000"/>
+                <w:sz w:val="28"/>
+                <w:szCs w:val="28"/>
+              </w:rPr>
+              <w:t>SB-59</w:t>
             </w:r>
           </w:p>
         </w:tc>
@@ -3013,176 +3743,31 @@
           <w:tcPr>
             <w:tcW w:w="8370" w:type="dxa"/>
             <w:tcBorders>
-              <w:top w:val="nil"/>
+              <w:top w:val="single" w:sz="4" w:space="0" w:color="auto"/>
               <w:left w:val="nil"/>
-              <w:bottom w:val="single" w:sz="4" w:space="0" w:color="000000"/>
-              <w:right w:val="single" w:sz="4" w:space="0" w:color="000000"/>
-            </w:tcBorders>
-            <w:shd w:val="clear" w:color="auto" w:fill="auto"/>
-            <w:hideMark/>
-          </w:tcPr>
-          <w:p>
-            <w:pPr>
-              <w:spacing w:after="0" w:line="240" w:lineRule="auto"/>
-              <w:rPr>
-                <w:rFonts w:eastAsia="Times New Roman" w:cs="Arial"/>
-                <w:color w:val="000000"/>
-                <w:sz w:val="28"/>
-                <w:szCs w:val="28"/>
-              </w:rPr>
-            </w:pPr>
-            <w:r>
-              <w:rPr>
-                <w:rFonts w:eastAsia="Times New Roman" w:cs="Arial"/>
-                <w:color w:val="000000"/>
-                <w:sz w:val="28"/>
-                <w:szCs w:val="28"/>
-              </w:rPr>
-              <w:t>TA-PM: Tenant name has no restrictions and are not available for selection in Settings</w:t>
-            </w:r>
-          </w:p>
-        </w:tc>
-      </w:tr>
-      <w:tr>
-        <w:trPr>
-          <w:trHeight w:val="300"/>
-        </w:trPr>
-        <w:tc>
-          <w:tcPr>
-            <w:tcW w:w="1165" w:type="dxa"/>
-            <w:tcBorders>
-              <w:top w:val="nil"/>
-              <w:left w:val="single" w:sz="4" w:space="0" w:color="auto"/>
               <w:bottom w:val="single" w:sz="4" w:space="0" w:color="auto"/>
               <w:right w:val="single" w:sz="4" w:space="0" w:color="auto"/>
             </w:tcBorders>
             <w:shd w:val="clear" w:color="auto" w:fill="auto"/>
-            <w:noWrap/>
-            <w:hideMark/>
-          </w:tcPr>
-          <w:p>
-            <w:pPr>
-              <w:spacing w:after="0" w:line="240" w:lineRule="auto"/>
-              <w:rPr>
-                <w:rFonts w:eastAsia="Times New Roman" w:cs="Times New Roman"/>
-                <w:color w:val="000000"/>
-                <w:sz w:val="28"/>
-                <w:szCs w:val="28"/>
-              </w:rPr>
-            </w:pPr>
-            <w:r>
-              <w:rPr>
-                <w:rFonts w:eastAsia="Times New Roman" w:cs="Times New Roman"/>
-                <w:color w:val="000000"/>
-                <w:sz w:val="28"/>
-                <w:szCs w:val="28"/>
-              </w:rPr>
-              <w:t>SB-883</w:t>
-            </w:r>
-          </w:p>
-        </w:tc>
-        <w:tc>
-          <w:tcPr>
-            <w:tcW w:w="8370" w:type="dxa"/>
-            <w:tcBorders>
-              <w:top w:val="nil"/>
-              <w:left w:val="nil"/>
-              <w:bottom w:val="single" w:sz="4" w:space="0" w:color="000000"/>
-              <w:right w:val="single" w:sz="4" w:space="0" w:color="000000"/>
-            </w:tcBorders>
-            <w:shd w:val="clear" w:color="auto" w:fill="auto"/>
-            <w:hideMark/>
-          </w:tcPr>
-          <w:p>
-            <w:pPr>
-              <w:spacing w:after="0" w:line="240" w:lineRule="auto"/>
-              <w:rPr>
-                <w:rFonts w:eastAsia="Times New Roman" w:cs="Arial"/>
-                <w:color w:val="000000"/>
-                <w:sz w:val="28"/>
-                <w:szCs w:val="28"/>
-              </w:rPr>
-            </w:pPr>
-            <w:r>
-              <w:rPr>
-                <w:rFonts w:eastAsia="Times New Roman" w:cs="Arial"/>
-                <w:color w:val="000000"/>
-                <w:sz w:val="28"/>
-                <w:szCs w:val="28"/>
-              </w:rPr>
-              <w:t>TA: Test Segments: Change of ISA validation message</w:t>
-            </w:r>
-          </w:p>
-        </w:tc>
-      </w:tr>
-      <w:tr>
-        <w:trPr>
-          <w:trHeight w:val="701"/>
-        </w:trPr>
-        <w:tc>
-          <w:tcPr>
-            <w:tcW w:w="1165" w:type="dxa"/>
-            <w:tcBorders>
-              <w:top w:val="nil"/>
-              <w:left w:val="single" w:sz="4" w:space="0" w:color="auto"/>
-              <w:bottom w:val="single" w:sz="4" w:space="0" w:color="auto"/>
-              <w:right w:val="single" w:sz="4" w:space="0" w:color="auto"/>
-            </w:tcBorders>
-            <w:shd w:val="clear" w:color="auto" w:fill="auto"/>
-            <w:noWrap/>
-            <w:hideMark/>
-          </w:tcPr>
-          <w:p>
-            <w:pPr>
-              <w:spacing w:after="0" w:line="240" w:lineRule="auto"/>
-              <w:rPr>
-                <w:rFonts w:eastAsia="Times New Roman" w:cs="Times New Roman"/>
-                <w:color w:val="000000"/>
-                <w:sz w:val="28"/>
-                <w:szCs w:val="28"/>
-              </w:rPr>
-            </w:pPr>
-            <w:r>
-              <w:rPr>
-                <w:rFonts w:eastAsia="Times New Roman" w:cs="Times New Roman"/>
-                <w:color w:val="000000"/>
-                <w:sz w:val="28"/>
-                <w:szCs w:val="28"/>
-              </w:rPr>
-              <w:t>SB-1109</w:t>
-            </w:r>
-          </w:p>
-        </w:tc>
-        <w:tc>
-          <w:tcPr>
-            <w:tcW w:w="8370" w:type="dxa"/>
-            <w:tcBorders>
-              <w:top w:val="nil"/>
-              <w:left w:val="nil"/>
-              <w:bottom w:val="single" w:sz="4" w:space="0" w:color="auto"/>
-              <w:right w:val="single" w:sz="4" w:space="0" w:color="000000"/>
-            </w:tcBorders>
-            <w:shd w:val="clear" w:color="auto" w:fill="auto"/>
-            <w:hideMark/>
-          </w:tcPr>
-          <w:p>
-            <w:pPr>
-              <w:spacing w:after="0" w:line="240" w:lineRule="auto"/>
-              <w:rPr>
-                <w:rFonts w:eastAsia="Times New Roman" w:cs="Arial"/>
-                <w:color w:val="000000"/>
-                <w:sz w:val="28"/>
-                <w:szCs w:val="28"/>
-              </w:rPr>
-            </w:pPr>
-            <w:r>
-              <w:rPr>
-                <w:rFonts w:eastAsia="Times New Roman" w:cs="Arial"/>
-                <w:color w:val="000000"/>
-                <w:sz w:val="28"/>
-                <w:szCs w:val="28"/>
-              </w:rPr>
-              <w:t>TA: Forms: Reorder page displays "Save Reorder" and "Cancel" buttons twice</w:t>
+          </w:tcPr>
+          <w:p>
+            <w:pPr>
+              <w:spacing w:after="0" w:line="240" w:lineRule="auto"/>
+              <w:rPr>
+                <w:rFonts w:eastAsia="Times New Roman" w:cs="Arial"/>
+                <w:color w:val="000000"/>
+                <w:sz w:val="28"/>
+                <w:szCs w:val="28"/>
+              </w:rPr>
+            </w:pPr>
+            <w:r>
+              <w:rPr>
+                <w:rFonts w:eastAsia="Times New Roman" w:cs="Arial"/>
+                <w:color w:val="000000"/>
+                <w:sz w:val="28"/>
+                <w:szCs w:val="28"/>
+              </w:rPr>
+              <w:t>TA: Item Pools: Enemy list: Second dropdown should not include the option selected in the first dropdown</w:t>
             </w:r>
           </w:p>
         </w:tc>
@@ -3220,7 +3805,7 @@
                 <w:sz w:val="28"/>
                 <w:szCs w:val="28"/>
               </w:rPr>
-              <w:t>SB-1445</w:t>
+              <w:t>SB-53</w:t>
             </w:r>
           </w:p>
         </w:tc>
@@ -3252,7 +3837,98 @@
                 <w:sz w:val="28"/>
                 <w:szCs w:val="28"/>
               </w:rPr>
-              <w:t>TA: Forms: Forms: "Required" validation is missing for Language field</w:t>
+              <w:t xml:space="preserve">Hovering over the MENU tab displays </w:t>
+            </w:r>
+            <w:proofErr w:type="spellStart"/>
+            <w:r>
+              <w:rPr>
+                <w:rFonts w:eastAsia="Times New Roman" w:cs="Arial"/>
+                <w:color w:val="000000"/>
+                <w:sz w:val="28"/>
+                <w:szCs w:val="28"/>
+              </w:rPr>
+              <w:t>javascript</w:t>
+            </w:r>
+            <w:proofErr w:type="spellEnd"/>
+            <w:r>
+              <w:rPr>
+                <w:rFonts w:eastAsia="Times New Roman" w:cs="Arial"/>
+                <w:color w:val="000000"/>
+                <w:sz w:val="28"/>
+                <w:szCs w:val="28"/>
+              </w:rPr>
+              <w:t>(void) in status bar</w:t>
+            </w:r>
+          </w:p>
+        </w:tc>
+      </w:tr>
+      <w:tr>
+        <w:trPr>
+          <w:trHeight w:val="570"/>
+        </w:trPr>
+        <w:tc>
+          <w:tcPr>
+            <w:tcW w:w="1165" w:type="dxa"/>
+            <w:tcBorders>
+              <w:top w:val="single" w:sz="4" w:space="0" w:color="auto"/>
+              <w:left w:val="single" w:sz="4" w:space="0" w:color="auto"/>
+              <w:bottom w:val="single" w:sz="4" w:space="0" w:color="auto"/>
+              <w:right w:val="single" w:sz="4" w:space="0" w:color="auto"/>
+            </w:tcBorders>
+            <w:shd w:val="clear" w:color="auto" w:fill="auto"/>
+            <w:noWrap/>
+          </w:tcPr>
+          <w:p>
+            <w:pPr>
+              <w:spacing w:after="0" w:line="240" w:lineRule="auto"/>
+              <w:rPr>
+                <w:rFonts w:eastAsia="Times New Roman" w:cs="Times New Roman"/>
+                <w:color w:val="000000"/>
+                <w:sz w:val="28"/>
+                <w:szCs w:val="28"/>
+              </w:rPr>
+            </w:pPr>
+            <w:r>
+              <w:rPr>
+                <w:rFonts w:eastAsia="Times New Roman" w:cs="Times New Roman"/>
+                <w:color w:val="000000"/>
+                <w:sz w:val="28"/>
+                <w:szCs w:val="28"/>
+              </w:rPr>
+              <w:lastRenderedPageBreak/>
+              <w:t>SB-715</w:t>
+            </w:r>
+          </w:p>
+        </w:tc>
+        <w:tc>
+          <w:tcPr>
+            <w:tcW w:w="8370" w:type="dxa"/>
+            <w:tcBorders>
+              <w:top w:val="single" w:sz="4" w:space="0" w:color="auto"/>
+              <w:left w:val="nil"/>
+              <w:bottom w:val="single" w:sz="4" w:space="0" w:color="auto"/>
+              <w:right w:val="single" w:sz="4" w:space="0" w:color="auto"/>
+            </w:tcBorders>
+            <w:shd w:val="clear" w:color="auto" w:fill="auto"/>
+          </w:tcPr>
+          <w:p>
+            <w:pPr>
+              <w:spacing w:after="0" w:line="240" w:lineRule="auto"/>
+              <w:rPr>
+                <w:rFonts w:eastAsia="Times New Roman" w:cs="Arial"/>
+                <w:color w:val="000000"/>
+                <w:sz w:val="28"/>
+                <w:szCs w:val="28"/>
+              </w:rPr>
+            </w:pPr>
+            <w:r>
+              <w:rPr>
+                <w:rFonts w:eastAsia="Times New Roman" w:cs="Arial"/>
+                <w:color w:val="000000"/>
+                <w:sz w:val="28"/>
+                <w:szCs w:val="28"/>
+              </w:rPr>
+              <w:t>Form label tags are not associated with valid Form input controls</w:t>
             </w:r>
           </w:p>
         </w:tc>
@@ -3286,7 +3962,8 @@
       <w:headerReference w:type="default" r:id="rId8"/>
       <w:footerReference w:type="even" r:id="rId9"/>
       <w:footerReference w:type="default" r:id="rId10"/>
-      <w:footerReference w:type="first" r:id="rId11"/>
+      <w:headerReference w:type="first" r:id="rId11"/>
+      <w:footerReference w:type="first" r:id="rId12"/>
       <w:pgSz w:w="12240" w:h="15840"/>
       <w:pgMar w:top="1440" w:right="1440" w:bottom="1440" w:left="1440" w:header="720" w:footer="720" w:gutter="0"/>
       <w:cols w:space="720"/>
@@ -3393,7 +4070,7 @@
         <w:rStyle w:val="PageNumber"/>
         <w:noProof/>
       </w:rPr>
-      <w:t>3</w:t>
+      <w:t>2</w:t>
     </w:r>
     <w:r>
       <w:rPr>
@@ -3505,6 +4182,28 @@
     </w:pPr>
     <w:r>
       <w:t>Test Authoring Backlog</w:t>
+    </w:r>
+  </w:p>
+</w:hdr>
+</file>
+
+<file path=word/header2.xml><?xml version="1.0" encoding="utf-8"?>
+<w:hdr xmlns:wpc="http://schemas.microsoft.com/office/word/2010/wordprocessingCanvas" xmlns:mo="http://schemas.microsoft.com/office/mac/office/2008/main" xmlns:mc="http://schemas.openxmlformats.org/markup-compatibility/2006" xmlns:mv="urn:schemas-microsoft-com:mac:vml" xmlns:o="urn:schemas-microsoft-com:office:office" xmlns:r="http://schemas.openxmlformats.org/officeDocument/2006/relationships" xmlns:m="http://schemas.openxmlformats.org/officeDocument/2006/math" xmlns:v="urn:schemas-microsoft-com:vml" xmlns:wp14="http://schemas.microsoft.com/office/word/2010/wordprocessingDrawing" xmlns:wp="http://schemas.openxmlformats.org/drawingml/2006/wordprocessingDrawing" xmlns:w10="urn:schemas-microsoft-com:office:word" xmlns:w="http://schemas.openxmlformats.org/wordprocessingml/2006/main" xmlns:w14="http://schemas.microsoft.com/office/word/2010/wordml" xmlns:w15="http://schemas.microsoft.com/office/word/2012/wordml" xmlns:wpg="http://schemas.microsoft.com/office/word/2010/wordprocessingGroup" xmlns:wpi="http://schemas.microsoft.com/office/word/2010/wordprocessingInk" xmlns:wne="http://schemas.microsoft.com/office/word/2006/wordml" xmlns:wps="http://schemas.microsoft.com/office/word/2010/wordprocessingShape" mc:Ignorable="w14 w15 wp14">
+  <w:p>
+    <w:pPr>
+      <w:pStyle w:val="Header"/>
+    </w:pPr>
+    <w:r>
+      <w:t>Test Authoring Backlog</w:t>
+    </w:r>
+    <w:r>
+      <w:tab/>
+    </w:r>
+    <w:r>
+      <w:tab/>
+    </w:r>
+    <w:r>
+      <w:t>Task Order 02</w:t>
     </w:r>
   </w:p>
 </w:hdr>
@@ -4391,7 +5090,7 @@
 </file>
 
 <file path=customXml/itemProps1.xml><?xml version="1.0" encoding="utf-8"?>
-<ds:datastoreItem xmlns:ds="http://schemas.openxmlformats.org/officeDocument/2006/customXml" ds:itemID="{BF05E080-B9B2-EA43-A1B7-021887D78B62}">
+<ds:datastoreItem xmlns:ds="http://schemas.openxmlformats.org/officeDocument/2006/customXml" ds:itemID="{75482A8D-ED93-D647-91FA-3E7A82ECCA91}">
   <ds:schemaRefs>
     <ds:schemaRef ds:uri="http://schemas.openxmlformats.org/officeDocument/2006/bibliography"/>
   </ds:schemaRefs>

</xml_diff>